<commit_message>
Implementando RepositoryPattern - Criação dos Contracts - Interfaces, Core Eloquent e BaseEloquentRepository
</commit_message>
<xml_diff>
--- a/Telas.docx
+++ b/Telas.docx
@@ -3,17 +3,15 @@
 <w:document xmlns:wpc="http://schemas.microsoft.com/office/word/2010/wordprocessingCanvas" xmlns:cx="http://schemas.microsoft.com/office/drawing/2014/chartex" xmlns:cx1="http://schemas.microsoft.com/office/drawing/2015/9/8/chartex" xmlns:cx2="http://schemas.microsoft.com/office/drawing/2015/10/21/chartex" xmlns:cx3="http://schemas.microsoft.com/office/drawing/2016/5/9/chartex" xmlns:cx4="http://schemas.microsoft.com/office/drawing/2016/5/10/chartex" xmlns:cx5="http://schemas.microsoft.com/office/drawing/2016/5/11/chartex" xmlns:cx6="http://schemas.microsoft.com/office/drawing/2016/5/12/chartex" xmlns:cx7="http://schemas.microsoft.com/office/drawing/2016/5/13/chartex" xmlns:cx8="http://schemas.microsoft.com/office/drawing/2016/5/14/chartex" xmlns:mc="http://schemas.openxmlformats.org/markup-compatibility/2006" xmlns:aink="http://schemas.microsoft.com/office/drawing/2016/ink" xmlns:am3d="http://schemas.microsoft.com/office/drawing/2017/model3d" xmlns:o="urn:schemas-microsoft-com:office:office" xmlns:r="http://schemas.openxmlformats.org/officeDocument/2006/relationships" xmlns:m="http://schemas.openxmlformats.org/officeDocument/2006/math" xmlns:v="urn:schemas-microsoft-com:vml" xmlns:wp14="http://schemas.microsoft.com/office/word/2010/wordprocessingDrawing" xmlns:wp="http://schemas.openxmlformats.org/drawingml/2006/wordprocessingDrawing" xmlns:w10="urn:schemas-microsoft-com:office:word" xmlns:w="http://schemas.openxmlformats.org/wordprocessingml/2006/main" xmlns:w14="http://schemas.microsoft.com/office/word/2010/wordml" xmlns:w15="http://schemas.microsoft.com/office/word/2012/wordml" xmlns:w16cid="http://schemas.microsoft.com/office/word/2016/wordml/cid" xmlns:w16se="http://schemas.microsoft.com/office/word/2015/wordml/symex" xmlns:wpg="http://schemas.microsoft.com/office/word/2010/wordprocessingGroup" xmlns:wpi="http://schemas.microsoft.com/office/word/2010/wordprocessingInk" xmlns:wne="http://schemas.microsoft.com/office/word/2006/wordml" xmlns:wps="http://schemas.microsoft.com/office/word/2010/wordprocessingShape" mc:Ignorable="w14 w15 w16se w16cid wp14">
   <w:body>
     <w:p>
-      <w:bookmarkStart w:id="0" w:name="_GoBack"/>
-      <w:bookmarkEnd w:id="0"/>
       <w:r>
         <w:rPr>
           <w:noProof/>
         </w:rPr>
         <w:drawing>
-          <wp:inline distT="0" distB="0" distL="0" distR="0" wp14:anchorId="31E11413" wp14:editId="1D3AB5B3">
-            <wp:extent cx="5400040" cy="2613025"/>
+          <wp:inline distT="0" distB="0" distL="0" distR="0" wp14:anchorId="5E40892A" wp14:editId="35096A43">
+            <wp:extent cx="5400040" cy="2618105"/>
             <wp:effectExtent l="0" t="0" r="0" b="0"/>
-            <wp:docPr id="1" name="Imagem 1"/>
+            <wp:docPr id="29" name="Imagem 29"/>
             <wp:cNvGraphicFramePr>
               <a:graphicFrameLocks xmlns:a="http://schemas.openxmlformats.org/drawingml/2006/main" noChangeAspect="1"/>
             </wp:cNvGraphicFramePr>
@@ -33,7 +31,7 @@
                   <pic:spPr>
                     <a:xfrm>
                       <a:off x="0" y="0"/>
-                      <a:ext cx="5400040" cy="2613025"/>
+                      <a:ext cx="5400040" cy="2618105"/>
                     </a:xfrm>
                     <a:prstGeom prst="rect">
                       <a:avLst/>
@@ -45,6 +43,8 @@
           </wp:inline>
         </w:drawing>
       </w:r>
+      <w:bookmarkStart w:id="0" w:name="_GoBack"/>
+      <w:bookmarkEnd w:id="0"/>
     </w:p>
     <w:p>
       <w:r>
@@ -52,10 +52,10 @@
           <w:noProof/>
         </w:rPr>
         <w:drawing>
-          <wp:inline distT="0" distB="0" distL="0" distR="0" wp14:anchorId="515E064F" wp14:editId="709B08C6">
-            <wp:extent cx="5400040" cy="3534410"/>
-            <wp:effectExtent l="0" t="0" r="0" b="8890"/>
-            <wp:docPr id="2" name="Imagem 2"/>
+          <wp:inline distT="0" distB="0" distL="0" distR="0" wp14:anchorId="31E11413" wp14:editId="1D3AB5B3">
+            <wp:extent cx="5400040" cy="2613025"/>
+            <wp:effectExtent l="0" t="0" r="0" b="0"/>
+            <wp:docPr id="1" name="Imagem 1"/>
             <wp:cNvGraphicFramePr>
               <a:graphicFrameLocks xmlns:a="http://schemas.openxmlformats.org/drawingml/2006/main" noChangeAspect="1"/>
             </wp:cNvGraphicFramePr>
@@ -75,7 +75,7 @@
                   <pic:spPr>
                     <a:xfrm>
                       <a:off x="0" y="0"/>
-                      <a:ext cx="5400040" cy="3534410"/>
+                      <a:ext cx="5400040" cy="2613025"/>
                     </a:xfrm>
                     <a:prstGeom prst="rect">
                       <a:avLst/>
@@ -90,26 +90,15 @@
     </w:p>
     <w:p>
       <w:r>
-        <w:t>Status: Aberto, Resolvido</w:t>
-      </w:r>
-    </w:p>
-    <w:p>
-      <w:r>
-        <w:t>Tag: Importante, Urgente, Lido</w:t>
-      </w:r>
-    </w:p>
-    <w:p/>
-    <w:p>
-      <w:r>
         <w:rPr>
           <w:noProof/>
         </w:rPr>
         <w:lastRenderedPageBreak/>
         <w:drawing>
-          <wp:inline distT="0" distB="0" distL="0" distR="0" wp14:anchorId="44D23DF6" wp14:editId="49C8F057">
-            <wp:extent cx="5400040" cy="2638425"/>
-            <wp:effectExtent l="0" t="0" r="0" b="9525"/>
-            <wp:docPr id="3" name="Imagem 3"/>
+          <wp:inline distT="0" distB="0" distL="0" distR="0" wp14:anchorId="515E064F" wp14:editId="709B08C6">
+            <wp:extent cx="5400040" cy="3534410"/>
+            <wp:effectExtent l="0" t="0" r="0" b="8890"/>
+            <wp:docPr id="2" name="Imagem 2"/>
             <wp:cNvGraphicFramePr>
               <a:graphicFrameLocks xmlns:a="http://schemas.openxmlformats.org/drawingml/2006/main" noChangeAspect="1"/>
             </wp:cNvGraphicFramePr>
@@ -129,7 +118,7 @@
                   <pic:spPr>
                     <a:xfrm>
                       <a:off x="0" y="0"/>
-                      <a:ext cx="5400040" cy="2638425"/>
+                      <a:ext cx="5400040" cy="3534410"/>
                     </a:xfrm>
                     <a:prstGeom prst="rect">
                       <a:avLst/>
@@ -144,14 +133,40 @@
     </w:p>
     <w:p>
       <w:r>
+        <w:t xml:space="preserve">Status: Aberto, </w:t>
+      </w:r>
+      <w:proofErr w:type="gramStart"/>
+      <w:r>
+        <w:t>Resolvido</w:t>
+      </w:r>
+      <w:proofErr w:type="gramEnd"/>
+    </w:p>
+    <w:p>
+      <w:proofErr w:type="spellStart"/>
+      <w:r>
+        <w:t>Tag</w:t>
+      </w:r>
+      <w:proofErr w:type="spellEnd"/>
+      <w:r>
+        <w:t xml:space="preserve">: Importante, Urgente, </w:t>
+      </w:r>
+      <w:proofErr w:type="gramStart"/>
+      <w:r>
+        <w:t>Lido</w:t>
+      </w:r>
+      <w:proofErr w:type="gramEnd"/>
+    </w:p>
+    <w:p/>
+    <w:p>
+      <w:r>
         <w:rPr>
           <w:noProof/>
         </w:rPr>
         <w:drawing>
-          <wp:inline distT="0" distB="0" distL="0" distR="0" wp14:anchorId="68C80384" wp14:editId="4999537A">
-            <wp:extent cx="3800475" cy="4467225"/>
-            <wp:effectExtent l="0" t="0" r="9525" b="9525"/>
-            <wp:docPr id="4" name="Imagem 4"/>
+          <wp:inline distT="0" distB="0" distL="0" distR="0" wp14:anchorId="44D23DF6" wp14:editId="49C8F057">
+            <wp:extent cx="5400040" cy="2638425"/>
+            <wp:effectExtent l="0" t="0" r="0" b="9525"/>
+            <wp:docPr id="3" name="Imagem 3"/>
             <wp:cNvGraphicFramePr>
               <a:graphicFrameLocks xmlns:a="http://schemas.openxmlformats.org/drawingml/2006/main" noChangeAspect="1"/>
             </wp:cNvGraphicFramePr>
@@ -171,7 +186,7 @@
                   <pic:spPr>
                     <a:xfrm>
                       <a:off x="0" y="0"/>
-                      <a:ext cx="3800475" cy="4467225"/>
+                      <a:ext cx="5400040" cy="2638425"/>
                     </a:xfrm>
                     <a:prstGeom prst="rect">
                       <a:avLst/>
@@ -191,10 +206,10 @@
         </w:rPr>
         <w:lastRenderedPageBreak/>
         <w:drawing>
-          <wp:inline distT="0" distB="0" distL="0" distR="0" wp14:anchorId="0FE89448" wp14:editId="2C75F366">
-            <wp:extent cx="3667125" cy="3457575"/>
+          <wp:inline distT="0" distB="0" distL="0" distR="0" wp14:anchorId="68C80384" wp14:editId="4999537A">
+            <wp:extent cx="3800475" cy="4467225"/>
             <wp:effectExtent l="0" t="0" r="9525" b="9525"/>
-            <wp:docPr id="5" name="Imagem 5"/>
+            <wp:docPr id="4" name="Imagem 4"/>
             <wp:cNvGraphicFramePr>
               <a:graphicFrameLocks xmlns:a="http://schemas.openxmlformats.org/drawingml/2006/main" noChangeAspect="1"/>
             </wp:cNvGraphicFramePr>
@@ -214,7 +229,7 @@
                   <pic:spPr>
                     <a:xfrm>
                       <a:off x="0" y="0"/>
-                      <a:ext cx="3667125" cy="3457575"/>
+                      <a:ext cx="3800475" cy="4467225"/>
                     </a:xfrm>
                     <a:prstGeom prst="rect">
                       <a:avLst/>
@@ -233,10 +248,10 @@
           <w:noProof/>
         </w:rPr>
         <w:drawing>
-          <wp:inline distT="0" distB="0" distL="0" distR="0" wp14:anchorId="711E5D83" wp14:editId="1A5CA529">
-            <wp:extent cx="3705225" cy="3552825"/>
+          <wp:inline distT="0" distB="0" distL="0" distR="0" wp14:anchorId="0FE89448" wp14:editId="2C75F366">
+            <wp:extent cx="3667125" cy="3457575"/>
             <wp:effectExtent l="0" t="0" r="9525" b="9525"/>
-            <wp:docPr id="6" name="Imagem 6"/>
+            <wp:docPr id="5" name="Imagem 5"/>
             <wp:cNvGraphicFramePr>
               <a:graphicFrameLocks xmlns:a="http://schemas.openxmlformats.org/drawingml/2006/main" noChangeAspect="1"/>
             </wp:cNvGraphicFramePr>
@@ -256,7 +271,7 @@
                   <pic:spPr>
                     <a:xfrm>
                       <a:off x="0" y="0"/>
-                      <a:ext cx="3705225" cy="3552825"/>
+                      <a:ext cx="3667125" cy="3457575"/>
                     </a:xfrm>
                     <a:prstGeom prst="rect">
                       <a:avLst/>
@@ -276,10 +291,10 @@
         </w:rPr>
         <w:lastRenderedPageBreak/>
         <w:drawing>
-          <wp:inline distT="0" distB="0" distL="0" distR="0" wp14:anchorId="33A0D7CE" wp14:editId="7C4B0A3D">
-            <wp:extent cx="3590925" cy="2733675"/>
+          <wp:inline distT="0" distB="0" distL="0" distR="0" wp14:anchorId="711E5D83" wp14:editId="1A5CA529">
+            <wp:extent cx="3705225" cy="3552825"/>
             <wp:effectExtent l="0" t="0" r="9525" b="9525"/>
-            <wp:docPr id="7" name="Imagem 7"/>
+            <wp:docPr id="6" name="Imagem 6"/>
             <wp:cNvGraphicFramePr>
               <a:graphicFrameLocks xmlns:a="http://schemas.openxmlformats.org/drawingml/2006/main" noChangeAspect="1"/>
             </wp:cNvGraphicFramePr>
@@ -299,7 +314,7 @@
                   <pic:spPr>
                     <a:xfrm>
                       <a:off x="0" y="0"/>
-                      <a:ext cx="3590925" cy="2733675"/>
+                      <a:ext cx="3705225" cy="3552825"/>
                     </a:xfrm>
                     <a:prstGeom prst="rect">
                       <a:avLst/>
@@ -318,10 +333,10 @@
           <w:noProof/>
         </w:rPr>
         <w:drawing>
-          <wp:inline distT="0" distB="0" distL="0" distR="0" wp14:anchorId="327EBBD5" wp14:editId="21B6148C">
-            <wp:extent cx="3705225" cy="1543050"/>
-            <wp:effectExtent l="0" t="0" r="9525" b="0"/>
-            <wp:docPr id="8" name="Imagem 8"/>
+          <wp:inline distT="0" distB="0" distL="0" distR="0" wp14:anchorId="33A0D7CE" wp14:editId="7C4B0A3D">
+            <wp:extent cx="3590925" cy="2733675"/>
+            <wp:effectExtent l="0" t="0" r="9525" b="9525"/>
+            <wp:docPr id="7" name="Imagem 7"/>
             <wp:cNvGraphicFramePr>
               <a:graphicFrameLocks xmlns:a="http://schemas.openxmlformats.org/drawingml/2006/main" noChangeAspect="1"/>
             </wp:cNvGraphicFramePr>
@@ -341,6 +356,48 @@
                   <pic:spPr>
                     <a:xfrm>
                       <a:off x="0" y="0"/>
+                      <a:ext cx="3590925" cy="2733675"/>
+                    </a:xfrm>
+                    <a:prstGeom prst="rect">
+                      <a:avLst/>
+                    </a:prstGeom>
+                  </pic:spPr>
+                </pic:pic>
+              </a:graphicData>
+            </a:graphic>
+          </wp:inline>
+        </w:drawing>
+      </w:r>
+    </w:p>
+    <w:p>
+      <w:r>
+        <w:rPr>
+          <w:noProof/>
+        </w:rPr>
+        <w:drawing>
+          <wp:inline distT="0" distB="0" distL="0" distR="0" wp14:anchorId="327EBBD5" wp14:editId="21B6148C">
+            <wp:extent cx="3705225" cy="1543050"/>
+            <wp:effectExtent l="0" t="0" r="9525" b="0"/>
+            <wp:docPr id="8" name="Imagem 8"/>
+            <wp:cNvGraphicFramePr>
+              <a:graphicFrameLocks xmlns:a="http://schemas.openxmlformats.org/drawingml/2006/main" noChangeAspect="1"/>
+            </wp:cNvGraphicFramePr>
+            <a:graphic xmlns:a="http://schemas.openxmlformats.org/drawingml/2006/main">
+              <a:graphicData uri="http://schemas.openxmlformats.org/drawingml/2006/picture">
+                <pic:pic xmlns:pic="http://schemas.openxmlformats.org/drawingml/2006/picture">
+                  <pic:nvPicPr>
+                    <pic:cNvPr id="1" name=""/>
+                    <pic:cNvPicPr/>
+                  </pic:nvPicPr>
+                  <pic:blipFill>
+                    <a:blip r:embed="rId13"/>
+                    <a:stretch>
+                      <a:fillRect/>
+                    </a:stretch>
+                  </pic:blipFill>
+                  <pic:spPr>
+                    <a:xfrm>
+                      <a:off x="0" y="0"/>
                       <a:ext cx="3705225" cy="1543050"/>
                     </a:xfrm>
                     <a:prstGeom prst="rect">
@@ -383,6 +440,7 @@
           <w:szCs w:val="21"/>
           <w:lang w:eastAsia="pt-BR"/>
         </w:rPr>
+        <w:lastRenderedPageBreak/>
         <w:t>DADOS PESSOAIS</w:t>
       </w:r>
     </w:p>
@@ -404,9 +462,8 @@
           <w:color w:val="000000"/>
           <w:sz w:val="24"/>
           <w:szCs w:val="24"/>
-          <w:lang w:eastAsia="pt-BR"/>
-        </w:rPr>
-        <w:object w:dxaOrig="1065" w:dyaOrig="360">
+        </w:rPr>
+        <w:object w:dxaOrig="1440" w:dyaOrig="1440">
           <v:shapetype id="_x0000_t75" coordsize="21600,21600" o:spt="75" o:preferrelative="t" path="m@4@5l@4@11@9@11@9@5xe" filled="f" stroked="f">
             <v:stroke joinstyle="miter"/>
             <v:formulas>
@@ -426,10 +483,10 @@
             <v:path o:extrusionok="f" gradientshapeok="t" o:connecttype="rect"/>
             <o:lock v:ext="edit" aspectratio="t"/>
           </v:shapetype>
-          <v:shape id="_x0000_i1025" type="#_x0000_t75" style="width:53.25pt;height:18pt" o:ole="">
-            <v:imagedata r:id="rId13" o:title=""/>
+          <v:shape id="_x0000_i1109" type="#_x0000_t75" style="width:53.25pt;height:18pt" o:ole="">
+            <v:imagedata r:id="rId14" o:title=""/>
           </v:shape>
-          <w:control r:id="rId14" w:name="DefaultOcxName" w:shapeid="_x0000_i1025"/>
+          <w:control r:id="rId15" w:name="DefaultOcxName" w:shapeid="_x0000_i1109"/>
         </w:object>
       </w:r>
       <w:r>
@@ -484,13 +541,12 @@
           <w:color w:val="000000"/>
           <w:sz w:val="24"/>
           <w:szCs w:val="24"/>
-          <w:lang w:eastAsia="pt-BR"/>
-        </w:rPr>
-        <w:object w:dxaOrig="1065" w:dyaOrig="360">
-          <v:shape id="_x0000_i1026" type="#_x0000_t75" style="width:53.25pt;height:18pt" o:ole="">
-            <v:imagedata r:id="rId13" o:title=""/>
+        </w:rPr>
+        <w:object w:dxaOrig="1440" w:dyaOrig="1440">
+          <v:shape id="_x0000_i1113" type="#_x0000_t75" style="width:53.25pt;height:18pt" o:ole="">
+            <v:imagedata r:id="rId14" o:title=""/>
           </v:shape>
-          <w:control r:id="rId15" w:name="DefaultOcxName1" w:shapeid="_x0000_i1026"/>
+          <w:control r:id="rId16" w:name="DefaultOcxName1" w:shapeid="_x0000_i1113"/>
         </w:object>
       </w:r>
       <w:r>
@@ -545,13 +601,12 @@
           <w:color w:val="000000"/>
           <w:sz w:val="24"/>
           <w:szCs w:val="24"/>
-          <w:lang w:eastAsia="pt-BR"/>
-        </w:rPr>
-        <w:object w:dxaOrig="1065" w:dyaOrig="360">
-          <v:shape id="_x0000_i1027" type="#_x0000_t75" style="width:53.25pt;height:18pt" o:ole="">
-            <v:imagedata r:id="rId13" o:title=""/>
+        </w:rPr>
+        <w:object w:dxaOrig="1440" w:dyaOrig="1440">
+          <v:shape id="_x0000_i1117" type="#_x0000_t75" style="width:53.25pt;height:18pt" o:ole="">
+            <v:imagedata r:id="rId14" o:title=""/>
           </v:shape>
-          <w:control r:id="rId16" w:name="DefaultOcxName2" w:shapeid="_x0000_i1027"/>
+          <w:control r:id="rId17" w:name="DefaultOcxName2" w:shapeid="_x0000_i1117"/>
         </w:object>
       </w:r>
       <w:r>
@@ -606,13 +661,12 @@
           <w:color w:val="000000"/>
           <w:sz w:val="24"/>
           <w:szCs w:val="24"/>
-          <w:lang w:eastAsia="pt-BR"/>
-        </w:rPr>
-        <w:object w:dxaOrig="1065" w:dyaOrig="360">
-          <v:shape id="_x0000_i1028" type="#_x0000_t75" style="width:53.25pt;height:18pt" o:ole="">
-            <v:imagedata r:id="rId13" o:title=""/>
+        </w:rPr>
+        <w:object w:dxaOrig="1440" w:dyaOrig="1440">
+          <v:shape id="_x0000_i1121" type="#_x0000_t75" style="width:53.25pt;height:18pt" o:ole="">
+            <v:imagedata r:id="rId14" o:title=""/>
           </v:shape>
-          <w:control r:id="rId17" w:name="DefaultOcxName3" w:shapeid="_x0000_i1028"/>
+          <w:control r:id="rId18" w:name="DefaultOcxName3" w:shapeid="_x0000_i1121"/>
         </w:object>
       </w:r>
       <w:r>
@@ -667,13 +721,12 @@
           <w:color w:val="000000"/>
           <w:sz w:val="24"/>
           <w:szCs w:val="24"/>
-          <w:lang w:eastAsia="pt-BR"/>
-        </w:rPr>
-        <w:object w:dxaOrig="1065" w:dyaOrig="360">
-          <v:shape id="_x0000_i1029" type="#_x0000_t75" style="width:53.25pt;height:18pt" o:ole="">
-            <v:imagedata r:id="rId13" o:title=""/>
+        </w:rPr>
+        <w:object w:dxaOrig="1440" w:dyaOrig="1440">
+          <v:shape id="_x0000_i1125" type="#_x0000_t75" style="width:53.25pt;height:18pt" o:ole="">
+            <v:imagedata r:id="rId14" o:title=""/>
           </v:shape>
-          <w:control r:id="rId18" w:name="DefaultOcxName4" w:shapeid="_x0000_i1029"/>
+          <w:control r:id="rId19" w:name="DefaultOcxName4" w:shapeid="_x0000_i1125"/>
         </w:object>
       </w:r>
       <w:r>
@@ -728,13 +781,12 @@
           <w:color w:val="000000"/>
           <w:sz w:val="24"/>
           <w:szCs w:val="24"/>
-          <w:lang w:eastAsia="pt-BR"/>
-        </w:rPr>
-        <w:object w:dxaOrig="1065" w:dyaOrig="360">
-          <v:shape id="_x0000_i1030" type="#_x0000_t75" style="width:53.25pt;height:18pt" o:ole="">
-            <v:imagedata r:id="rId13" o:title=""/>
+        </w:rPr>
+        <w:object w:dxaOrig="1440" w:dyaOrig="1440">
+          <v:shape id="_x0000_i1129" type="#_x0000_t75" style="width:53.25pt;height:18pt" o:ole="">
+            <v:imagedata r:id="rId14" o:title=""/>
           </v:shape>
-          <w:control r:id="rId19" w:name="DefaultOcxName5" w:shapeid="_x0000_i1030"/>
+          <w:control r:id="rId20" w:name="DefaultOcxName5" w:shapeid="_x0000_i1129"/>
         </w:object>
       </w:r>
       <w:r>
@@ -789,13 +841,12 @@
           <w:color w:val="000000"/>
           <w:sz w:val="24"/>
           <w:szCs w:val="24"/>
-          <w:lang w:eastAsia="pt-BR"/>
-        </w:rPr>
-        <w:object w:dxaOrig="1065" w:dyaOrig="360">
-          <v:shape id="_x0000_i1031" type="#_x0000_t75" style="width:53.25pt;height:18pt" o:ole="">
-            <v:imagedata r:id="rId13" o:title=""/>
+        </w:rPr>
+        <w:object w:dxaOrig="1440" w:dyaOrig="1440">
+          <v:shape id="_x0000_i1133" type="#_x0000_t75" style="width:53.25pt;height:18pt" o:ole="">
+            <v:imagedata r:id="rId14" o:title=""/>
           </v:shape>
-          <w:control r:id="rId20" w:name="DefaultOcxName6" w:shapeid="_x0000_i1031"/>
+          <w:control r:id="rId21" w:name="DefaultOcxName6" w:shapeid="_x0000_i1133"/>
         </w:object>
       </w:r>
       <w:r>
@@ -850,13 +901,12 @@
           <w:color w:val="000000"/>
           <w:sz w:val="24"/>
           <w:szCs w:val="24"/>
-          <w:lang w:eastAsia="pt-BR"/>
-        </w:rPr>
-        <w:object w:dxaOrig="1065" w:dyaOrig="360">
-          <v:shape id="_x0000_i1032" type="#_x0000_t75" style="width:53.25pt;height:18pt" o:ole="">
-            <v:imagedata r:id="rId13" o:title=""/>
+        </w:rPr>
+        <w:object w:dxaOrig="1440" w:dyaOrig="1440">
+          <v:shape id="_x0000_i1137" type="#_x0000_t75" style="width:53.25pt;height:18pt" o:ole="">
+            <v:imagedata r:id="rId14" o:title=""/>
           </v:shape>
-          <w:control r:id="rId21" w:name="DefaultOcxName7" w:shapeid="_x0000_i1032"/>
+          <w:control r:id="rId22" w:name="DefaultOcxName7" w:shapeid="_x0000_i1137"/>
         </w:object>
       </w:r>
       <w:r>
@@ -911,14 +961,12 @@
           <w:color w:val="000000"/>
           <w:sz w:val="24"/>
           <w:szCs w:val="24"/>
-          <w:lang w:eastAsia="pt-BR"/>
-        </w:rPr>
-        <w:lastRenderedPageBreak/>
-        <w:object w:dxaOrig="1065" w:dyaOrig="360">
-          <v:shape id="_x0000_i1033" type="#_x0000_t75" style="width:53.25pt;height:18pt" o:ole="">
-            <v:imagedata r:id="rId13" o:title=""/>
+        </w:rPr>
+        <w:object w:dxaOrig="1440" w:dyaOrig="1440">
+          <v:shape id="_x0000_i1141" type="#_x0000_t75" style="width:53.25pt;height:18pt" o:ole="">
+            <v:imagedata r:id="rId14" o:title=""/>
           </v:shape>
-          <w:control r:id="rId22" w:name="DefaultOcxName8" w:shapeid="_x0000_i1033"/>
+          <w:control r:id="rId23" w:name="DefaultOcxName8" w:shapeid="_x0000_i1141"/>
         </w:object>
       </w:r>
       <w:r>
@@ -973,13 +1021,12 @@
           <w:color w:val="000000"/>
           <w:sz w:val="24"/>
           <w:szCs w:val="24"/>
-          <w:lang w:eastAsia="pt-BR"/>
-        </w:rPr>
-        <w:object w:dxaOrig="1065" w:dyaOrig="360">
-          <v:shape id="_x0000_i1034" type="#_x0000_t75" style="width:53.25pt;height:18pt" o:ole="">
-            <v:imagedata r:id="rId13" o:title=""/>
+        </w:rPr>
+        <w:object w:dxaOrig="1440" w:dyaOrig="1440">
+          <v:shape id="_x0000_i1145" type="#_x0000_t75" style="width:53.25pt;height:18pt" o:ole="">
+            <v:imagedata r:id="rId14" o:title=""/>
           </v:shape>
-          <w:control r:id="rId23" w:name="DefaultOcxName9" w:shapeid="_x0000_i1034"/>
+          <w:control r:id="rId24" w:name="DefaultOcxName9" w:shapeid="_x0000_i1145"/>
         </w:object>
       </w:r>
       <w:r>
@@ -1034,13 +1081,12 @@
           <w:color w:val="000000"/>
           <w:sz w:val="24"/>
           <w:szCs w:val="24"/>
-          <w:lang w:eastAsia="pt-BR"/>
-        </w:rPr>
-        <w:object w:dxaOrig="1065" w:dyaOrig="360">
-          <v:shape id="_x0000_i1035" type="#_x0000_t75" style="width:53.25pt;height:18pt" o:ole="">
-            <v:imagedata r:id="rId13" o:title=""/>
+        </w:rPr>
+        <w:object w:dxaOrig="1440" w:dyaOrig="1440">
+          <v:shape id="_x0000_i1149" type="#_x0000_t75" style="width:53.25pt;height:18pt" o:ole="">
+            <v:imagedata r:id="rId14" o:title=""/>
           </v:shape>
-          <w:control r:id="rId24" w:name="DefaultOcxName10" w:shapeid="_x0000_i1035"/>
+          <w:control r:id="rId25" w:name="DefaultOcxName10" w:shapeid="_x0000_i1149"/>
         </w:object>
       </w:r>
       <w:r>
@@ -1073,13 +1119,12 @@
           <w:color w:val="000000"/>
           <w:sz w:val="24"/>
           <w:szCs w:val="24"/>
-          <w:lang w:eastAsia="pt-BR"/>
-        </w:rPr>
-        <w:object w:dxaOrig="1065" w:dyaOrig="360">
-          <v:shape id="_x0000_i1036" type="#_x0000_t75" style="width:93pt;height:18pt" o:ole="">
-            <v:imagedata r:id="rId25" o:title=""/>
+        </w:rPr>
+        <w:object w:dxaOrig="1440" w:dyaOrig="1440">
+          <v:shape id="_x0000_i1152" type="#_x0000_t75" style="width:93pt;height:18pt" o:ole="">
+            <v:imagedata r:id="rId26" o:title=""/>
           </v:shape>
-          <w:control r:id="rId26" w:name="DefaultOcxName11" w:shapeid="_x0000_i1036"/>
+          <w:control r:id="rId27" w:name="DefaultOcxName11" w:shapeid="_x0000_i1152"/>
         </w:object>
       </w:r>
       <w:r>
@@ -1135,13 +1180,12 @@
           <w:color w:val="000000"/>
           <w:sz w:val="24"/>
           <w:szCs w:val="24"/>
-          <w:lang w:eastAsia="pt-BR"/>
-        </w:rPr>
-        <w:object w:dxaOrig="1065" w:dyaOrig="360">
-          <v:shape id="_x0000_i1037" type="#_x0000_t75" style="width:53.25pt;height:18pt" o:ole="">
-            <v:imagedata r:id="rId13" o:title=""/>
+        </w:rPr>
+        <w:object w:dxaOrig="1440" w:dyaOrig="1440">
+          <v:shape id="_x0000_i1156" type="#_x0000_t75" style="width:53.25pt;height:18pt" o:ole="">
+            <v:imagedata r:id="rId14" o:title=""/>
           </v:shape>
-          <w:control r:id="rId27" w:name="DefaultOcxName12" w:shapeid="_x0000_i1037"/>
+          <w:control r:id="rId28" w:name="DefaultOcxName12" w:shapeid="_x0000_i1156"/>
         </w:object>
       </w:r>
       <w:r>
@@ -1197,13 +1241,12 @@
           <w:color w:val="000000"/>
           <w:sz w:val="24"/>
           <w:szCs w:val="24"/>
-          <w:lang w:eastAsia="pt-BR"/>
-        </w:rPr>
-        <w:object w:dxaOrig="1065" w:dyaOrig="360">
-          <v:shape id="_x0000_i1038" type="#_x0000_t75" style="width:53.25pt;height:18pt" o:ole="">
-            <v:imagedata r:id="rId13" o:title=""/>
+        </w:rPr>
+        <w:object w:dxaOrig="1440" w:dyaOrig="1440">
+          <v:shape id="_x0000_i1160" type="#_x0000_t75" style="width:53.25pt;height:18pt" o:ole="">
+            <v:imagedata r:id="rId14" o:title=""/>
           </v:shape>
-          <w:control r:id="rId28" w:name="DefaultOcxName13" w:shapeid="_x0000_i1038"/>
+          <w:control r:id="rId29" w:name="DefaultOcxName13" w:shapeid="_x0000_i1160"/>
         </w:object>
       </w:r>
       <w:r>
@@ -1259,13 +1302,12 @@
           <w:color w:val="000000"/>
           <w:sz w:val="24"/>
           <w:szCs w:val="24"/>
-          <w:lang w:eastAsia="pt-BR"/>
-        </w:rPr>
-        <w:object w:dxaOrig="1065" w:dyaOrig="360">
-          <v:shape id="_x0000_i1039" type="#_x0000_t75" style="width:53.25pt;height:18pt" o:ole="">
-            <v:imagedata r:id="rId13" o:title=""/>
+        </w:rPr>
+        <w:object w:dxaOrig="1440" w:dyaOrig="1440">
+          <v:shape id="_x0000_i1164" type="#_x0000_t75" style="width:53.25pt;height:18pt" o:ole="">
+            <v:imagedata r:id="rId14" o:title=""/>
           </v:shape>
-          <w:control r:id="rId29" w:name="DefaultOcxName14" w:shapeid="_x0000_i1039"/>
+          <w:control r:id="rId30" w:name="DefaultOcxName14" w:shapeid="_x0000_i1164"/>
         </w:object>
       </w:r>
       <w:r>
@@ -1321,13 +1363,12 @@
           <w:color w:val="000000"/>
           <w:sz w:val="24"/>
           <w:szCs w:val="24"/>
-          <w:lang w:eastAsia="pt-BR"/>
-        </w:rPr>
-        <w:object w:dxaOrig="1065" w:dyaOrig="360">
-          <v:shape id="_x0000_i1040" type="#_x0000_t75" style="width:53.25pt;height:18pt" o:ole="">
-            <v:imagedata r:id="rId13" o:title=""/>
+        </w:rPr>
+        <w:object w:dxaOrig="1440" w:dyaOrig="1440">
+          <v:shape id="_x0000_i1168" type="#_x0000_t75" style="width:53.25pt;height:18pt" o:ole="">
+            <v:imagedata r:id="rId14" o:title=""/>
           </v:shape>
-          <w:control r:id="rId30" w:name="DefaultOcxName15" w:shapeid="_x0000_i1040"/>
+          <w:control r:id="rId31" w:name="DefaultOcxName15" w:shapeid="_x0000_i1168"/>
         </w:object>
       </w:r>
       <w:r>
@@ -1411,13 +1452,12 @@
           <w:color w:val="000000"/>
           <w:sz w:val="24"/>
           <w:szCs w:val="24"/>
-          <w:lang w:eastAsia="pt-BR"/>
-        </w:rPr>
-        <w:object w:dxaOrig="1065" w:dyaOrig="360">
-          <v:shape id="_x0000_i1041" type="#_x0000_t75" style="width:53.25pt;height:18pt" o:ole="">
-            <v:imagedata r:id="rId13" o:title=""/>
+        </w:rPr>
+        <w:object w:dxaOrig="1440" w:dyaOrig="1440">
+          <v:shape id="_x0000_i1172" type="#_x0000_t75" style="width:53.25pt;height:18pt" o:ole="">
+            <v:imagedata r:id="rId14" o:title=""/>
           </v:shape>
-          <w:control r:id="rId31" w:name="DefaultOcxName16" w:shapeid="_x0000_i1041"/>
+          <w:control r:id="rId32" w:name="DefaultOcxName16" w:shapeid="_x0000_i1172"/>
         </w:object>
       </w:r>
       <w:r>
@@ -1473,13 +1513,12 @@
           <w:color w:val="000000"/>
           <w:sz w:val="24"/>
           <w:szCs w:val="24"/>
-          <w:lang w:eastAsia="pt-BR"/>
-        </w:rPr>
-        <w:object w:dxaOrig="1065" w:dyaOrig="360">
-          <v:shape id="_x0000_i1042" type="#_x0000_t75" style="width:53.25pt;height:18pt" o:ole="">
-            <v:imagedata r:id="rId13" o:title=""/>
+        </w:rPr>
+        <w:object w:dxaOrig="1440" w:dyaOrig="1440">
+          <v:shape id="_x0000_i1176" type="#_x0000_t75" style="width:53.25pt;height:18pt" o:ole="">
+            <v:imagedata r:id="rId14" o:title=""/>
           </v:shape>
-          <w:control r:id="rId32" w:name="DefaultOcxName17" w:shapeid="_x0000_i1042"/>
+          <w:control r:id="rId33" w:name="DefaultOcxName17" w:shapeid="_x0000_i1176"/>
         </w:object>
       </w:r>
       <w:r>
@@ -1535,13 +1574,12 @@
           <w:color w:val="000000"/>
           <w:sz w:val="24"/>
           <w:szCs w:val="24"/>
-          <w:lang w:eastAsia="pt-BR"/>
-        </w:rPr>
-        <w:object w:dxaOrig="1065" w:dyaOrig="360">
-          <v:shape id="_x0000_i1043" type="#_x0000_t75" style="width:53.25pt;height:18pt" o:ole="">
-            <v:imagedata r:id="rId13" o:title=""/>
+        </w:rPr>
+        <w:object w:dxaOrig="1440" w:dyaOrig="1440">
+          <v:shape id="_x0000_i1180" type="#_x0000_t75" style="width:53.25pt;height:18pt" o:ole="">
+            <v:imagedata r:id="rId14" o:title=""/>
           </v:shape>
-          <w:control r:id="rId33" w:name="DefaultOcxName18" w:shapeid="_x0000_i1043"/>
+          <w:control r:id="rId34" w:name="DefaultOcxName18" w:shapeid="_x0000_i1180"/>
         </w:object>
       </w:r>
       <w:r>
@@ -1584,6 +1622,7 @@
         <w:rPr>
           <w:noProof/>
         </w:rPr>
+        <w:lastRenderedPageBreak/>
         <w:drawing>
           <wp:inline distT="0" distB="0" distL="0" distR="0" wp14:anchorId="14E54B72" wp14:editId="08534607">
             <wp:extent cx="5400040" cy="2578735"/>
@@ -1600,7 +1639,7 @@
                     <pic:cNvPicPr/>
                   </pic:nvPicPr>
                   <pic:blipFill>
-                    <a:blip r:embed="rId34"/>
+                    <a:blip r:embed="rId35"/>
                     <a:stretch>
                       <a:fillRect/>
                     </a:stretch>
@@ -1639,13 +1678,12 @@
           <w:color w:val="000000"/>
           <w:sz w:val="24"/>
           <w:szCs w:val="24"/>
-          <w:lang w:eastAsia="pt-BR"/>
-        </w:rPr>
-        <w:object w:dxaOrig="1065" w:dyaOrig="360">
-          <v:shape id="_x0000_i1044" type="#_x0000_t75" style="width:75pt;height:18pt" o:ole="">
-            <v:imagedata r:id="rId35" o:title=""/>
+        </w:rPr>
+        <w:object w:dxaOrig="1440" w:dyaOrig="1440">
+          <v:shape id="_x0000_i1183" type="#_x0000_t75" style="width:75pt;height:18pt" o:ole="">
+            <v:imagedata r:id="rId36" o:title=""/>
           </v:shape>
-          <w:control r:id="rId36" w:name="DefaultOcxName20" w:shapeid="_x0000_i1044"/>
+          <w:control r:id="rId37" w:name="DefaultOcxName20" w:shapeid="_x0000_i1183"/>
         </w:object>
       </w:r>
       <w:r>
@@ -1700,13 +1738,12 @@
           <w:color w:val="000000"/>
           <w:sz w:val="24"/>
           <w:szCs w:val="24"/>
-          <w:lang w:eastAsia="pt-BR"/>
-        </w:rPr>
-        <w:object w:dxaOrig="1065" w:dyaOrig="360">
-          <v:shape id="_x0000_i1045" type="#_x0000_t75" style="width:75pt;height:18pt" o:ole="">
-            <v:imagedata r:id="rId35" o:title=""/>
+        </w:rPr>
+        <w:object w:dxaOrig="1440" w:dyaOrig="1440">
+          <v:shape id="_x0000_i1186" type="#_x0000_t75" style="width:75pt;height:18pt" o:ole="">
+            <v:imagedata r:id="rId38" o:title=""/>
           </v:shape>
-          <w:control r:id="rId37" w:name="DefaultOcxName19" w:shapeid="_x0000_i1045"/>
+          <w:control r:id="rId39" w:name="DefaultOcxName19" w:shapeid="_x0000_i1186"/>
         </w:object>
       </w:r>
       <w:r>
@@ -1787,14 +1824,12 @@
           <w:color w:val="000000"/>
           <w:sz w:val="24"/>
           <w:szCs w:val="24"/>
-          <w:lang w:eastAsia="pt-BR"/>
-        </w:rPr>
-        <w:lastRenderedPageBreak/>
-        <w:object w:dxaOrig="1065" w:dyaOrig="360">
-          <v:shape id="_x0000_i1046" type="#_x0000_t75" style="width:136.5pt;height:29.25pt" o:ole="">
-            <v:imagedata r:id="rId38" o:title=""/>
+        </w:rPr>
+        <w:object w:dxaOrig="1440" w:dyaOrig="1440">
+          <v:shape id="_x0000_i1190" type="#_x0000_t75" style="width:136.5pt;height:29.25pt" o:ole="">
+            <v:imagedata r:id="rId40" o:title=""/>
           </v:shape>
-          <w:control r:id="rId39" w:name="DefaultOcxName21" w:shapeid="_x0000_i1046"/>
+          <w:control r:id="rId41" w:name="DefaultOcxName21" w:shapeid="_x0000_i1190"/>
         </w:object>
       </w:r>
       <w:r>
@@ -1806,8 +1841,21 @@
           <w:bdr w:val="none" w:sz="0" w:space="0" w:color="auto" w:frame="1"/>
           <w:lang w:eastAsia="pt-BR"/>
         </w:rPr>
-        <w:t>Anotações gerais e tags</w:t>
-      </w:r>
+        <w:t xml:space="preserve">Anotações gerais e </w:t>
+      </w:r>
+      <w:proofErr w:type="spellStart"/>
+      <w:r>
+        <w:rPr>
+          <w:rFonts w:ascii="Arial" w:eastAsia="Times New Roman" w:hAnsi="Arial" w:cs="Arial"/>
+          <w:color w:val="646464"/>
+          <w:sz w:val="21"/>
+          <w:szCs w:val="21"/>
+          <w:bdr w:val="none" w:sz="0" w:space="0" w:color="auto" w:frame="1"/>
+          <w:lang w:eastAsia="pt-BR"/>
+        </w:rPr>
+        <w:t>tags</w:t>
+      </w:r>
+      <w:proofErr w:type="spellEnd"/>
     </w:p>
     <w:p>
       <w:pPr>
@@ -1849,13 +1897,12 @@
           <w:color w:val="000000"/>
           <w:sz w:val="24"/>
           <w:szCs w:val="24"/>
-          <w:lang w:eastAsia="pt-BR"/>
-        </w:rPr>
-        <w:object w:dxaOrig="1065" w:dyaOrig="360">
-          <v:shape id="_x0000_i1047" type="#_x0000_t75" style="width:93pt;height:18pt" o:ole="">
-            <v:imagedata r:id="rId25" o:title=""/>
+        </w:rPr>
+        <w:object w:dxaOrig="1440" w:dyaOrig="1440">
+          <v:shape id="_x0000_i1192" type="#_x0000_t75" style="width:93pt;height:18pt" o:ole="">
+            <v:imagedata r:id="rId26" o:title=""/>
           </v:shape>
-          <w:control r:id="rId40" w:name="DefaultOcxName31" w:shapeid="_x0000_i1047"/>
+          <w:control r:id="rId42" w:name="DefaultOcxName31" w:shapeid="_x0000_i1192"/>
         </w:object>
       </w:r>
       <w:r>
@@ -1910,74 +1957,72 @@
           <w:color w:val="000000"/>
           <w:sz w:val="24"/>
           <w:szCs w:val="24"/>
-          <w:lang w:eastAsia="pt-BR"/>
-        </w:rPr>
-        <w:object w:dxaOrig="1065" w:dyaOrig="360">
-          <v:shape id="_x0000_i1048" type="#_x0000_t75" style="width:102.75pt;height:18pt" o:ole="">
-            <v:imagedata r:id="rId41" o:title=""/>
-          </v:shape>
-          <w:control r:id="rId42" w:name="DefaultOcxName41" w:shapeid="_x0000_i1048"/>
-        </w:object>
-      </w:r>
-      <w:r>
-        <w:rPr>
-          <w:rFonts w:ascii="Arial" w:eastAsia="Times New Roman" w:hAnsi="Arial" w:cs="Arial"/>
-          <w:color w:val="646464"/>
-          <w:sz w:val="21"/>
-          <w:szCs w:val="21"/>
-          <w:bdr w:val="none" w:sz="0" w:space="0" w:color="auto" w:frame="1"/>
-          <w:lang w:eastAsia="pt-BR"/>
-        </w:rPr>
-        <w:t>Tipo de ação</w:t>
-      </w:r>
-    </w:p>
-    <w:p>
-      <w:pPr>
-        <w:spacing w:after="0" w:line="240" w:lineRule="auto"/>
-        <w:rPr>
-          <w:rFonts w:ascii="Times New Roman" w:eastAsia="Times New Roman" w:hAnsi="Times New Roman" w:cs="Times New Roman"/>
-          <w:sz w:val="24"/>
-          <w:szCs w:val="24"/>
-          <w:lang w:eastAsia="pt-BR"/>
-        </w:rPr>
-      </w:pPr>
-      <w:r>
-        <w:rPr>
-          <w:rFonts w:ascii="Arial" w:eastAsia="Times New Roman" w:hAnsi="Arial" w:cs="Arial"/>
-          <w:color w:val="000000"/>
-          <w:sz w:val="24"/>
-          <w:szCs w:val="24"/>
-          <w:shd w:val="clear" w:color="auto" w:fill="FFFFFF"/>
-          <w:lang w:eastAsia="pt-BR"/>
-        </w:rPr>
-        <w:t> </w:t>
-      </w:r>
-    </w:p>
-    <w:p>
-      <w:pPr>
-        <w:shd w:val="clear" w:color="auto" w:fill="FFFFFF"/>
-        <w:spacing w:after="0" w:line="240" w:lineRule="auto"/>
-        <w:rPr>
-          <w:rFonts w:ascii="Arial" w:eastAsia="Times New Roman" w:hAnsi="Arial" w:cs="Arial"/>
-          <w:color w:val="000000"/>
-          <w:sz w:val="24"/>
-          <w:szCs w:val="24"/>
-          <w:lang w:eastAsia="pt-BR"/>
-        </w:rPr>
-      </w:pPr>
-      <w:r>
-        <w:rPr>
-          <w:rFonts w:ascii="Arial" w:eastAsia="Times New Roman" w:hAnsi="Arial" w:cs="Arial"/>
-          <w:color w:val="000000"/>
-          <w:sz w:val="24"/>
-          <w:szCs w:val="24"/>
-          <w:lang w:eastAsia="pt-BR"/>
-        </w:rPr>
-        <w:object w:dxaOrig="1065" w:dyaOrig="360">
-          <v:shape id="_x0000_i1049" type="#_x0000_t75" style="width:228pt;height:18pt" o:ole="">
+        </w:rPr>
+        <w:object w:dxaOrig="1440" w:dyaOrig="1440">
+          <v:shape id="_x0000_i1195" type="#_x0000_t75" style="width:102.75pt;height:18pt" o:ole="">
             <v:imagedata r:id="rId43" o:title=""/>
           </v:shape>
-          <w:control r:id="rId44" w:name="DefaultOcxName51" w:shapeid="_x0000_i1049"/>
+          <w:control r:id="rId44" w:name="DefaultOcxName41" w:shapeid="_x0000_i1195"/>
+        </w:object>
+      </w:r>
+      <w:r>
+        <w:rPr>
+          <w:rFonts w:ascii="Arial" w:eastAsia="Times New Roman" w:hAnsi="Arial" w:cs="Arial"/>
+          <w:color w:val="646464"/>
+          <w:sz w:val="21"/>
+          <w:szCs w:val="21"/>
+          <w:bdr w:val="none" w:sz="0" w:space="0" w:color="auto" w:frame="1"/>
+          <w:lang w:eastAsia="pt-BR"/>
+        </w:rPr>
+        <w:t>Tipo de ação</w:t>
+      </w:r>
+    </w:p>
+    <w:p>
+      <w:pPr>
+        <w:spacing w:after="0" w:line="240" w:lineRule="auto"/>
+        <w:rPr>
+          <w:rFonts w:ascii="Times New Roman" w:eastAsia="Times New Roman" w:hAnsi="Times New Roman" w:cs="Times New Roman"/>
+          <w:sz w:val="24"/>
+          <w:szCs w:val="24"/>
+          <w:lang w:eastAsia="pt-BR"/>
+        </w:rPr>
+      </w:pPr>
+      <w:r>
+        <w:rPr>
+          <w:rFonts w:ascii="Arial" w:eastAsia="Times New Roman" w:hAnsi="Arial" w:cs="Arial"/>
+          <w:color w:val="000000"/>
+          <w:sz w:val="24"/>
+          <w:szCs w:val="24"/>
+          <w:shd w:val="clear" w:color="auto" w:fill="FFFFFF"/>
+          <w:lang w:eastAsia="pt-BR"/>
+        </w:rPr>
+        <w:t> </w:t>
+      </w:r>
+    </w:p>
+    <w:p>
+      <w:pPr>
+        <w:shd w:val="clear" w:color="auto" w:fill="FFFFFF"/>
+        <w:spacing w:after="0" w:line="240" w:lineRule="auto"/>
+        <w:rPr>
+          <w:rFonts w:ascii="Arial" w:eastAsia="Times New Roman" w:hAnsi="Arial" w:cs="Arial"/>
+          <w:color w:val="000000"/>
+          <w:sz w:val="24"/>
+          <w:szCs w:val="24"/>
+          <w:lang w:eastAsia="pt-BR"/>
+        </w:rPr>
+      </w:pPr>
+      <w:r>
+        <w:rPr>
+          <w:rFonts w:ascii="Arial" w:eastAsia="Times New Roman" w:hAnsi="Arial" w:cs="Arial"/>
+          <w:color w:val="000000"/>
+          <w:sz w:val="24"/>
+          <w:szCs w:val="24"/>
+        </w:rPr>
+        <w:object w:dxaOrig="1440" w:dyaOrig="1440">
+          <v:shape id="_x0000_i1198" type="#_x0000_t75" style="width:228pt;height:18pt" o:ole="">
+            <v:imagedata r:id="rId45" o:title=""/>
+          </v:shape>
+          <w:control r:id="rId46" w:name="DefaultOcxName51" w:shapeid="_x0000_i1198"/>
         </w:object>
       </w:r>
       <w:r>
@@ -2005,7 +2050,20 @@
           <w:bdr w:val="none" w:sz="0" w:space="0" w:color="auto" w:frame="1"/>
           <w:lang w:eastAsia="pt-BR"/>
         </w:rPr>
-        <w:t>ANÁLISE DO CASO</w:t>
+        <w:t xml:space="preserve">ANÁLISE DO </w:t>
+      </w:r>
+      <w:proofErr w:type="spellStart"/>
+      <w:r>
+        <w:rPr>
+          <w:rFonts w:ascii="Arial" w:eastAsia="Times New Roman" w:hAnsi="Arial" w:cs="Arial"/>
+          <w:caps/>
+          <w:color w:val="000000"/>
+          <w:sz w:val="21"/>
+          <w:szCs w:val="21"/>
+          <w:bdr w:val="none" w:sz="0" w:space="0" w:color="auto" w:frame="1"/>
+          <w:lang w:eastAsia="pt-BR"/>
+        </w:rPr>
+        <w:t>CASO</w:t>
       </w:r>
       <w:r>
         <w:rPr>
@@ -2017,7 +2075,20 @@
           <w:shd w:val="clear" w:color="auto" w:fill="FFFFFF"/>
           <w:lang w:eastAsia="pt-BR"/>
         </w:rPr>
-        <w:t>Etapa do atendimento</w:t>
+        <w:t>Etapa</w:t>
+      </w:r>
+      <w:proofErr w:type="spellEnd"/>
+      <w:r>
+        <w:rPr>
+          <w:rFonts w:ascii="Arial" w:eastAsia="Times New Roman" w:hAnsi="Arial" w:cs="Arial"/>
+          <w:color w:val="646464"/>
+          <w:sz w:val="18"/>
+          <w:szCs w:val="18"/>
+          <w:bdr w:val="none" w:sz="0" w:space="0" w:color="auto" w:frame="1"/>
+          <w:shd w:val="clear" w:color="auto" w:fill="FFFFFF"/>
+          <w:lang w:eastAsia="pt-BR"/>
+        </w:rPr>
+        <w:t xml:space="preserve"> do atendimento</w:t>
       </w:r>
     </w:p>
     <w:p>
@@ -2060,13 +2131,12 @@
           <w:color w:val="000000"/>
           <w:sz w:val="24"/>
           <w:szCs w:val="24"/>
-          <w:lang w:eastAsia="pt-BR"/>
-        </w:rPr>
-        <w:object w:dxaOrig="1065" w:dyaOrig="360">
-          <v:shape id="_x0000_i1050" type="#_x0000_t75" style="width:53.25pt;height:18pt" o:ole="">
-            <v:imagedata r:id="rId13" o:title=""/>
+        </w:rPr>
+        <w:object w:dxaOrig="1440" w:dyaOrig="1440">
+          <v:shape id="_x0000_i1202" type="#_x0000_t75" style="width:53.25pt;height:18pt" o:ole="">
+            <v:imagedata r:id="rId14" o:title=""/>
           </v:shape>
-          <w:control r:id="rId45" w:name="DefaultOcxName61" w:shapeid="_x0000_i1050"/>
+          <w:control r:id="rId47" w:name="DefaultOcxName61" w:shapeid="_x0000_i1202"/>
         </w:object>
       </w:r>
       <w:r>
@@ -2121,13 +2191,12 @@
           <w:color w:val="000000"/>
           <w:sz w:val="24"/>
           <w:szCs w:val="24"/>
-          <w:lang w:eastAsia="pt-BR"/>
-        </w:rPr>
-        <w:object w:dxaOrig="1065" w:dyaOrig="360">
-          <v:shape id="_x0000_i1051" type="#_x0000_t75" style="width:53.25pt;height:18pt" o:ole="">
-            <v:imagedata r:id="rId13" o:title=""/>
+        </w:rPr>
+        <w:object w:dxaOrig="1440" w:dyaOrig="1440">
+          <v:shape id="_x0000_i1206" type="#_x0000_t75" style="width:53.25pt;height:18pt" o:ole="">
+            <v:imagedata r:id="rId14" o:title=""/>
           </v:shape>
-          <w:control r:id="rId46" w:name="DefaultOcxName71" w:shapeid="_x0000_i1051"/>
+          <w:control r:id="rId48" w:name="DefaultOcxName71" w:shapeid="_x0000_i1206"/>
         </w:object>
       </w:r>
       <w:r>
@@ -2182,13 +2251,12 @@
           <w:color w:val="000000"/>
           <w:sz w:val="24"/>
           <w:szCs w:val="24"/>
-          <w:lang w:eastAsia="pt-BR"/>
-        </w:rPr>
-        <w:object w:dxaOrig="1065" w:dyaOrig="360">
-          <v:shape id="_x0000_i1052" type="#_x0000_t75" style="width:53.25pt;height:18pt" o:ole="">
-            <v:imagedata r:id="rId13" o:title=""/>
+        </w:rPr>
+        <w:object w:dxaOrig="1440" w:dyaOrig="1440">
+          <v:shape id="_x0000_i1210" type="#_x0000_t75" style="width:53.25pt;height:18pt" o:ole="">
+            <v:imagedata r:id="rId14" o:title=""/>
           </v:shape>
-          <w:control r:id="rId47" w:name="DefaultOcxName81" w:shapeid="_x0000_i1052"/>
+          <w:control r:id="rId49" w:name="DefaultOcxName81" w:shapeid="_x0000_i1210"/>
         </w:object>
       </w:r>
       <w:r>
@@ -2243,13 +2311,12 @@
           <w:color w:val="000000"/>
           <w:sz w:val="24"/>
           <w:szCs w:val="24"/>
-          <w:lang w:eastAsia="pt-BR"/>
-        </w:rPr>
-        <w:object w:dxaOrig="1065" w:dyaOrig="360">
-          <v:shape id="_x0000_i1053" type="#_x0000_t75" style="width:53.25pt;height:18pt" o:ole="">
-            <v:imagedata r:id="rId13" o:title=""/>
+        </w:rPr>
+        <w:object w:dxaOrig="1440" w:dyaOrig="1440">
+          <v:shape id="_x0000_i1214" type="#_x0000_t75" style="width:53.25pt;height:18pt" o:ole="">
+            <v:imagedata r:id="rId14" o:title=""/>
           </v:shape>
-          <w:control r:id="rId48" w:name="DefaultOcxName91" w:shapeid="_x0000_i1053"/>
+          <w:control r:id="rId50" w:name="DefaultOcxName91" w:shapeid="_x0000_i1214"/>
         </w:object>
       </w:r>
       <w:r>
@@ -2304,13 +2371,12 @@
           <w:color w:val="000000"/>
           <w:sz w:val="24"/>
           <w:szCs w:val="24"/>
-          <w:lang w:eastAsia="pt-BR"/>
-        </w:rPr>
-        <w:object w:dxaOrig="1065" w:dyaOrig="360">
-          <v:shape id="_x0000_i1054" type="#_x0000_t75" style="width:53.25pt;height:18pt" o:ole="">
-            <v:imagedata r:id="rId13" o:title=""/>
+        </w:rPr>
+        <w:object w:dxaOrig="1440" w:dyaOrig="1440">
+          <v:shape id="_x0000_i1218" type="#_x0000_t75" style="width:53.25pt;height:18pt" o:ole="">
+            <v:imagedata r:id="rId14" o:title=""/>
           </v:shape>
-          <w:control r:id="rId49" w:name="DefaultOcxName101" w:shapeid="_x0000_i1054"/>
+          <w:control r:id="rId51" w:name="DefaultOcxName101" w:shapeid="_x0000_i1218"/>
         </w:object>
       </w:r>
       <w:r>
@@ -2365,13 +2431,12 @@
           <w:color w:val="000000"/>
           <w:sz w:val="24"/>
           <w:szCs w:val="24"/>
-          <w:lang w:eastAsia="pt-BR"/>
-        </w:rPr>
-        <w:object w:dxaOrig="1065" w:dyaOrig="360">
-          <v:shape id="_x0000_i1055" type="#_x0000_t75" style="width:53.25pt;height:18pt" o:ole="">
-            <v:imagedata r:id="rId13" o:title=""/>
+        </w:rPr>
+        <w:object w:dxaOrig="1440" w:dyaOrig="1440">
+          <v:shape id="_x0000_i1222" type="#_x0000_t75" style="width:53.25pt;height:18pt" o:ole="">
+            <v:imagedata r:id="rId14" o:title=""/>
           </v:shape>
-          <w:control r:id="rId50" w:name="DefaultOcxName111" w:shapeid="_x0000_i1055"/>
+          <w:control r:id="rId52" w:name="DefaultOcxName111" w:shapeid="_x0000_i1222"/>
         </w:object>
       </w:r>
       <w:r>
@@ -2426,13 +2491,12 @@
           <w:color w:val="000000"/>
           <w:sz w:val="24"/>
           <w:szCs w:val="24"/>
-          <w:lang w:eastAsia="pt-BR"/>
-        </w:rPr>
-        <w:object w:dxaOrig="1065" w:dyaOrig="360">
-          <v:shape id="_x0000_i1056" type="#_x0000_t75" style="width:53.25pt;height:18pt" o:ole="">
-            <v:imagedata r:id="rId13" o:title=""/>
+        </w:rPr>
+        <w:object w:dxaOrig="1440" w:dyaOrig="1440">
+          <v:shape id="_x0000_i1226" type="#_x0000_t75" style="width:53.25pt;height:18pt" o:ole="">
+            <v:imagedata r:id="rId14" o:title=""/>
           </v:shape>
-          <w:control r:id="rId51" w:name="DefaultOcxName121" w:shapeid="_x0000_i1056"/>
+          <w:control r:id="rId53" w:name="DefaultOcxName121" w:shapeid="_x0000_i1226"/>
         </w:object>
       </w:r>
       <w:r>
@@ -2459,92 +2523,6 @@
             <wp:extent cx="5400040" cy="2553970"/>
             <wp:effectExtent l="0" t="0" r="0" b="0"/>
             <wp:docPr id="10" name="Imagem 10"/>
-            <wp:cNvGraphicFramePr>
-              <a:graphicFrameLocks xmlns:a="http://schemas.openxmlformats.org/drawingml/2006/main" noChangeAspect="1"/>
-            </wp:cNvGraphicFramePr>
-            <a:graphic xmlns:a="http://schemas.openxmlformats.org/drawingml/2006/main">
-              <a:graphicData uri="http://schemas.openxmlformats.org/drawingml/2006/picture">
-                <pic:pic xmlns:pic="http://schemas.openxmlformats.org/drawingml/2006/picture">
-                  <pic:nvPicPr>
-                    <pic:cNvPr id="1" name=""/>
-                    <pic:cNvPicPr/>
-                  </pic:nvPicPr>
-                  <pic:blipFill>
-                    <a:blip r:embed="rId52"/>
-                    <a:stretch>
-                      <a:fillRect/>
-                    </a:stretch>
-                  </pic:blipFill>
-                  <pic:spPr>
-                    <a:xfrm>
-                      <a:off x="0" y="0"/>
-                      <a:ext cx="5400040" cy="2553970"/>
-                    </a:xfrm>
-                    <a:prstGeom prst="rect">
-                      <a:avLst/>
-                    </a:prstGeom>
-                  </pic:spPr>
-                </pic:pic>
-              </a:graphicData>
-            </a:graphic>
-          </wp:inline>
-        </w:drawing>
-      </w:r>
-    </w:p>
-    <w:p/>
-    <w:p>
-      <w:r>
-        <w:rPr>
-          <w:noProof/>
-        </w:rPr>
-        <w:lastRenderedPageBreak/>
-        <w:drawing>
-          <wp:inline distT="0" distB="0" distL="0" distR="0" wp14:anchorId="419DD2C5" wp14:editId="4032FA8B">
-            <wp:extent cx="5400040" cy="2646045"/>
-            <wp:effectExtent l="0" t="0" r="0" b="1905"/>
-            <wp:docPr id="11" name="Imagem 11"/>
-            <wp:cNvGraphicFramePr>
-              <a:graphicFrameLocks xmlns:a="http://schemas.openxmlformats.org/drawingml/2006/main" noChangeAspect="1"/>
-            </wp:cNvGraphicFramePr>
-            <a:graphic xmlns:a="http://schemas.openxmlformats.org/drawingml/2006/main">
-              <a:graphicData uri="http://schemas.openxmlformats.org/drawingml/2006/picture">
-                <pic:pic xmlns:pic="http://schemas.openxmlformats.org/drawingml/2006/picture">
-                  <pic:nvPicPr>
-                    <pic:cNvPr id="1" name=""/>
-                    <pic:cNvPicPr/>
-                  </pic:nvPicPr>
-                  <pic:blipFill>
-                    <a:blip r:embed="rId53"/>
-                    <a:stretch>
-                      <a:fillRect/>
-                    </a:stretch>
-                  </pic:blipFill>
-                  <pic:spPr>
-                    <a:xfrm>
-                      <a:off x="0" y="0"/>
-                      <a:ext cx="5400040" cy="2646045"/>
-                    </a:xfrm>
-                    <a:prstGeom prst="rect">
-                      <a:avLst/>
-                    </a:prstGeom>
-                  </pic:spPr>
-                </pic:pic>
-              </a:graphicData>
-            </a:graphic>
-          </wp:inline>
-        </w:drawing>
-      </w:r>
-    </w:p>
-    <w:p>
-      <w:r>
-        <w:rPr>
-          <w:noProof/>
-        </w:rPr>
-        <w:drawing>
-          <wp:inline distT="0" distB="0" distL="0" distR="0" wp14:anchorId="61D452C5" wp14:editId="547567BB">
-            <wp:extent cx="5400040" cy="2460625"/>
-            <wp:effectExtent l="0" t="0" r="0" b="0"/>
-            <wp:docPr id="12" name="Imagem 12"/>
             <wp:cNvGraphicFramePr>
               <a:graphicFrameLocks xmlns:a="http://schemas.openxmlformats.org/drawingml/2006/main" noChangeAspect="1"/>
             </wp:cNvGraphicFramePr>
@@ -2564,7 +2542,7 @@
                   <pic:spPr>
                     <a:xfrm>
                       <a:off x="0" y="0"/>
-                      <a:ext cx="5400040" cy="2460625"/>
+                      <a:ext cx="5400040" cy="2553970"/>
                     </a:xfrm>
                     <a:prstGeom prst="rect">
                       <a:avLst/>
@@ -2577,16 +2555,17 @@
         </w:drawing>
       </w:r>
     </w:p>
+    <w:p/>
     <w:p>
       <w:r>
         <w:rPr>
           <w:noProof/>
         </w:rPr>
         <w:drawing>
-          <wp:inline distT="0" distB="0" distL="0" distR="0" wp14:anchorId="3EBCCBA0" wp14:editId="1C48DCEF">
-            <wp:extent cx="5400040" cy="3536950"/>
-            <wp:effectExtent l="0" t="0" r="0" b="6350"/>
-            <wp:docPr id="13" name="Imagem 13"/>
+          <wp:inline distT="0" distB="0" distL="0" distR="0" wp14:anchorId="419DD2C5" wp14:editId="4032FA8B">
+            <wp:extent cx="5400040" cy="2646045"/>
+            <wp:effectExtent l="0" t="0" r="0" b="1905"/>
+            <wp:docPr id="11" name="Imagem 11"/>
             <wp:cNvGraphicFramePr>
               <a:graphicFrameLocks xmlns:a="http://schemas.openxmlformats.org/drawingml/2006/main" noChangeAspect="1"/>
             </wp:cNvGraphicFramePr>
@@ -2606,7 +2585,7 @@
                   <pic:spPr>
                     <a:xfrm>
                       <a:off x="0" y="0"/>
-                      <a:ext cx="5400040" cy="3536950"/>
+                      <a:ext cx="5400040" cy="2646045"/>
                     </a:xfrm>
                     <a:prstGeom prst="rect">
                       <a:avLst/>
@@ -2624,12 +2603,11 @@
         <w:rPr>
           <w:noProof/>
         </w:rPr>
-        <w:lastRenderedPageBreak/>
         <w:drawing>
-          <wp:inline distT="0" distB="0" distL="0" distR="0" wp14:anchorId="3A64DAD2" wp14:editId="12012C7F">
-            <wp:extent cx="5400040" cy="2632075"/>
+          <wp:inline distT="0" distB="0" distL="0" distR="0" wp14:anchorId="61D452C5" wp14:editId="547567BB">
+            <wp:extent cx="5400040" cy="2460625"/>
             <wp:effectExtent l="0" t="0" r="0" b="0"/>
-            <wp:docPr id="14" name="Imagem 14"/>
+            <wp:docPr id="12" name="Imagem 12"/>
             <wp:cNvGraphicFramePr>
               <a:graphicFrameLocks xmlns:a="http://schemas.openxmlformats.org/drawingml/2006/main" noChangeAspect="1"/>
             </wp:cNvGraphicFramePr>
@@ -2649,6 +2627,91 @@
                   <pic:spPr>
                     <a:xfrm>
                       <a:off x="0" y="0"/>
+                      <a:ext cx="5400040" cy="2460625"/>
+                    </a:xfrm>
+                    <a:prstGeom prst="rect">
+                      <a:avLst/>
+                    </a:prstGeom>
+                  </pic:spPr>
+                </pic:pic>
+              </a:graphicData>
+            </a:graphic>
+          </wp:inline>
+        </w:drawing>
+      </w:r>
+    </w:p>
+    <w:p>
+      <w:r>
+        <w:rPr>
+          <w:noProof/>
+        </w:rPr>
+        <w:lastRenderedPageBreak/>
+        <w:drawing>
+          <wp:inline distT="0" distB="0" distL="0" distR="0" wp14:anchorId="3EBCCBA0" wp14:editId="1C48DCEF">
+            <wp:extent cx="5400040" cy="3536950"/>
+            <wp:effectExtent l="0" t="0" r="0" b="6350"/>
+            <wp:docPr id="13" name="Imagem 13"/>
+            <wp:cNvGraphicFramePr>
+              <a:graphicFrameLocks xmlns:a="http://schemas.openxmlformats.org/drawingml/2006/main" noChangeAspect="1"/>
+            </wp:cNvGraphicFramePr>
+            <a:graphic xmlns:a="http://schemas.openxmlformats.org/drawingml/2006/main">
+              <a:graphicData uri="http://schemas.openxmlformats.org/drawingml/2006/picture">
+                <pic:pic xmlns:pic="http://schemas.openxmlformats.org/drawingml/2006/picture">
+                  <pic:nvPicPr>
+                    <pic:cNvPr id="1" name=""/>
+                    <pic:cNvPicPr/>
+                  </pic:nvPicPr>
+                  <pic:blipFill>
+                    <a:blip r:embed="rId57"/>
+                    <a:stretch>
+                      <a:fillRect/>
+                    </a:stretch>
+                  </pic:blipFill>
+                  <pic:spPr>
+                    <a:xfrm>
+                      <a:off x="0" y="0"/>
+                      <a:ext cx="5400040" cy="3536950"/>
+                    </a:xfrm>
+                    <a:prstGeom prst="rect">
+                      <a:avLst/>
+                    </a:prstGeom>
+                  </pic:spPr>
+                </pic:pic>
+              </a:graphicData>
+            </a:graphic>
+          </wp:inline>
+        </w:drawing>
+      </w:r>
+    </w:p>
+    <w:p>
+      <w:r>
+        <w:rPr>
+          <w:noProof/>
+        </w:rPr>
+        <w:drawing>
+          <wp:inline distT="0" distB="0" distL="0" distR="0" wp14:anchorId="3A64DAD2" wp14:editId="12012C7F">
+            <wp:extent cx="5400040" cy="2632075"/>
+            <wp:effectExtent l="0" t="0" r="0" b="0"/>
+            <wp:docPr id="14" name="Imagem 14"/>
+            <wp:cNvGraphicFramePr>
+              <a:graphicFrameLocks xmlns:a="http://schemas.openxmlformats.org/drawingml/2006/main" noChangeAspect="1"/>
+            </wp:cNvGraphicFramePr>
+            <a:graphic xmlns:a="http://schemas.openxmlformats.org/drawingml/2006/main">
+              <a:graphicData uri="http://schemas.openxmlformats.org/drawingml/2006/picture">
+                <pic:pic xmlns:pic="http://schemas.openxmlformats.org/drawingml/2006/picture">
+                  <pic:nvPicPr>
+                    <pic:cNvPr id="1" name=""/>
+                    <pic:cNvPicPr/>
+                  </pic:nvPicPr>
+                  <pic:blipFill>
+                    <a:blip r:embed="rId58"/>
+                    <a:stretch>
+                      <a:fillRect/>
+                    </a:stretch>
+                  </pic:blipFill>
+                  <pic:spPr>
+                    <a:xfrm>
+                      <a:off x="0" y="0"/>
                       <a:ext cx="5400040" cy="2632075"/>
                     </a:xfrm>
                     <a:prstGeom prst="rect">
@@ -2705,13 +2768,12 @@
           <w:color w:val="000000"/>
           <w:sz w:val="24"/>
           <w:szCs w:val="24"/>
-          <w:lang w:eastAsia="pt-BR"/>
-        </w:rPr>
-        <w:object w:dxaOrig="1065" w:dyaOrig="360">
-          <v:shape id="_x0000_i1057" type="#_x0000_t75" style="width:66pt;height:18pt" o:ole="">
-            <v:imagedata r:id="rId57" o:title=""/>
+        </w:rPr>
+        <w:object w:dxaOrig="1440" w:dyaOrig="1440">
+          <v:shape id="_x0000_i1229" type="#_x0000_t75" style="width:66pt;height:18pt" o:ole="">
+            <v:imagedata r:id="rId59" o:title=""/>
           </v:shape>
-          <w:control r:id="rId58" w:name="DefaultOcxName23" w:shapeid="_x0000_i1057"/>
+          <w:control r:id="rId60" w:name="DefaultOcxName23" w:shapeid="_x0000_i1229"/>
         </w:object>
       </w:r>
       <w:r>
@@ -2765,13 +2827,12 @@
           <w:color w:val="000000"/>
           <w:sz w:val="24"/>
           <w:szCs w:val="24"/>
-          <w:lang w:eastAsia="pt-BR"/>
-        </w:rPr>
-        <w:object w:dxaOrig="1065" w:dyaOrig="360">
-          <v:shape id="_x0000_i1058" type="#_x0000_t75" style="width:102.75pt;height:18pt" o:ole="">
-            <v:imagedata r:id="rId41" o:title=""/>
+        </w:rPr>
+        <w:object w:dxaOrig="1440" w:dyaOrig="1440">
+          <v:shape id="_x0000_i1232" type="#_x0000_t75" style="width:102.75pt;height:18pt" o:ole="">
+            <v:imagedata r:id="rId43" o:title=""/>
           </v:shape>
-          <w:control r:id="rId59" w:name="DefaultOcxName110" w:shapeid="_x0000_i1058"/>
+          <w:control r:id="rId61" w:name="DefaultOcxName110" w:shapeid="_x0000_i1232"/>
         </w:object>
       </w:r>
       <w:r>
@@ -2825,13 +2886,12 @@
           <w:color w:val="000000"/>
           <w:sz w:val="24"/>
           <w:szCs w:val="24"/>
-          <w:lang w:eastAsia="pt-BR"/>
-        </w:rPr>
-        <w:object w:dxaOrig="1065" w:dyaOrig="360">
-          <v:shape id="_x0000_i1059" type="#_x0000_t75" style="width:53.25pt;height:18pt" o:ole="">
-            <v:imagedata r:id="rId13" o:title=""/>
+        </w:rPr>
+        <w:object w:dxaOrig="1440" w:dyaOrig="1440">
+          <v:shape id="_x0000_i1236" type="#_x0000_t75" style="width:53.25pt;height:18pt" o:ole="">
+            <v:imagedata r:id="rId14" o:title=""/>
           </v:shape>
-          <w:control r:id="rId60" w:name="DefaultOcxName22" w:shapeid="_x0000_i1059"/>
+          <w:control r:id="rId62" w:name="DefaultOcxName22" w:shapeid="_x0000_i1236"/>
         </w:object>
       </w:r>
       <w:r>
@@ -2885,13 +2945,12 @@
           <w:color w:val="000000"/>
           <w:sz w:val="24"/>
           <w:szCs w:val="24"/>
-          <w:lang w:eastAsia="pt-BR"/>
-        </w:rPr>
-        <w:object w:dxaOrig="1065" w:dyaOrig="360">
-          <v:shape id="_x0000_i1060" type="#_x0000_t75" style="width:53.25pt;height:18pt" o:ole="">
-            <v:imagedata r:id="rId13" o:title=""/>
+        </w:rPr>
+        <w:object w:dxaOrig="1440" w:dyaOrig="1440">
+          <v:shape id="_x0000_i1240" type="#_x0000_t75" style="width:53.25pt;height:18pt" o:ole="">
+            <v:imagedata r:id="rId14" o:title=""/>
           </v:shape>
-          <w:control r:id="rId61" w:name="DefaultOcxName32" w:shapeid="_x0000_i1060"/>
+          <w:control r:id="rId63" w:name="DefaultOcxName32" w:shapeid="_x0000_i1240"/>
         </w:object>
       </w:r>
       <w:r>
@@ -2945,13 +3004,12 @@
           <w:color w:val="000000"/>
           <w:sz w:val="24"/>
           <w:szCs w:val="24"/>
-          <w:lang w:eastAsia="pt-BR"/>
-        </w:rPr>
-        <w:object w:dxaOrig="1065" w:dyaOrig="360">
-          <v:shape id="_x0000_i1061" type="#_x0000_t75" style="width:53.25pt;height:18pt" o:ole="">
-            <v:imagedata r:id="rId13" o:title=""/>
+        </w:rPr>
+        <w:object w:dxaOrig="1440" w:dyaOrig="1440">
+          <v:shape id="_x0000_i1244" type="#_x0000_t75" style="width:53.25pt;height:18pt" o:ole="">
+            <v:imagedata r:id="rId14" o:title=""/>
           </v:shape>
-          <w:control r:id="rId62" w:name="DefaultOcxName42" w:shapeid="_x0000_i1061"/>
+          <w:control r:id="rId64" w:name="DefaultOcxName42" w:shapeid="_x0000_i1244"/>
         </w:object>
       </w:r>
       <w:r>
@@ -3005,13 +3063,12 @@
           <w:color w:val="000000"/>
           <w:sz w:val="24"/>
           <w:szCs w:val="24"/>
-          <w:lang w:eastAsia="pt-BR"/>
-        </w:rPr>
-        <w:object w:dxaOrig="1065" w:dyaOrig="360">
-          <v:shape id="_x0000_i1062" type="#_x0000_t75" style="width:53.25pt;height:18pt" o:ole="">
-            <v:imagedata r:id="rId13" o:title=""/>
+        </w:rPr>
+        <w:object w:dxaOrig="1440" w:dyaOrig="1440">
+          <v:shape id="_x0000_i1248" type="#_x0000_t75" style="width:53.25pt;height:18pt" o:ole="">
+            <v:imagedata r:id="rId14" o:title=""/>
           </v:shape>
-          <w:control r:id="rId63" w:name="DefaultOcxName52" w:shapeid="_x0000_i1062"/>
+          <w:control r:id="rId65" w:name="DefaultOcxName52" w:shapeid="_x0000_i1248"/>
         </w:object>
       </w:r>
       <w:r>
@@ -3045,6 +3102,7 @@
           <w:szCs w:val="24"/>
           <w:lang w:eastAsia="pt-BR"/>
         </w:rPr>
+        <w:lastRenderedPageBreak/>
         <w:t> </w:t>
       </w:r>
     </w:p>
@@ -3065,13 +3123,12 @@
           <w:color w:val="000000"/>
           <w:sz w:val="24"/>
           <w:szCs w:val="24"/>
-          <w:lang w:eastAsia="pt-BR"/>
-        </w:rPr>
-        <w:object w:dxaOrig="1065" w:dyaOrig="360">
-          <v:shape id="_x0000_i1063" type="#_x0000_t75" style="width:53.25pt;height:18pt" o:ole="">
-            <v:imagedata r:id="rId13" o:title=""/>
+        </w:rPr>
+        <w:object w:dxaOrig="1440" w:dyaOrig="1440">
+          <v:shape id="_x0000_i1252" type="#_x0000_t75" style="width:53.25pt;height:18pt" o:ole="">
+            <v:imagedata r:id="rId14" o:title=""/>
           </v:shape>
-          <w:control r:id="rId64" w:name="DefaultOcxName62" w:shapeid="_x0000_i1063"/>
+          <w:control r:id="rId66" w:name="DefaultOcxName62" w:shapeid="_x0000_i1252"/>
         </w:object>
       </w:r>
       <w:r>
@@ -3097,6 +3154,7 @@
           <w:lang w:eastAsia="pt-BR"/>
         </w:rPr>
       </w:pPr>
+      <w:proofErr w:type="spellStart"/>
       <w:r>
         <w:rPr>
           <w:rFonts w:ascii="Material Icons" w:eastAsia="Times New Roman" w:hAnsi="Material Icons" w:cs="Arial"/>
@@ -3115,7 +3173,18 @@
           <w:szCs w:val="21"/>
           <w:lang w:eastAsia="pt-BR"/>
         </w:rPr>
-        <w:t>Anexar documentos</w:t>
+        <w:t>Anexar</w:t>
+      </w:r>
+      <w:proofErr w:type="spellEnd"/>
+      <w:r>
+        <w:rPr>
+          <w:rFonts w:ascii="Arial" w:eastAsia="Times New Roman" w:hAnsi="Arial" w:cs="Arial"/>
+          <w:color w:val="646464"/>
+          <w:sz w:val="21"/>
+          <w:szCs w:val="21"/>
+          <w:lang w:eastAsia="pt-BR"/>
+        </w:rPr>
+        <w:t xml:space="preserve"> documentos</w:t>
       </w:r>
     </w:p>
     <w:p>
@@ -3135,13 +3204,12 @@
           <w:color w:val="000000"/>
           <w:sz w:val="24"/>
           <w:szCs w:val="24"/>
-          <w:lang w:eastAsia="pt-BR"/>
-        </w:rPr>
-        <w:object w:dxaOrig="1065" w:dyaOrig="360">
-          <v:shape id="_x0000_i1064" type="#_x0000_t75" style="width:20.25pt;height:18pt" o:ole="">
-            <v:imagedata r:id="rId65" o:title=""/>
+        </w:rPr>
+        <w:object w:dxaOrig="1440" w:dyaOrig="1440">
+          <v:shape id="_x0000_i1255" type="#_x0000_t75" style="width:20.25pt;height:18pt" o:ole="">
+            <v:imagedata r:id="rId67" o:title=""/>
           </v:shape>
-          <w:control r:id="rId66" w:name="DefaultOcxName72" w:shapeid="_x0000_i1064"/>
+          <w:control r:id="rId68" w:name="DefaultOcxName72" w:shapeid="_x0000_i1255"/>
         </w:object>
       </w:r>
       <w:r>
@@ -3185,6 +3253,7 @@
           <w:lang w:eastAsia="pt-BR"/>
         </w:rPr>
       </w:pPr>
+      <w:proofErr w:type="spellStart"/>
       <w:r>
         <w:rPr>
           <w:rFonts w:ascii="Material Icons" w:eastAsia="Times New Roman" w:hAnsi="Material Icons" w:cs="Arial"/>
@@ -3193,8 +3262,20 @@
           <w:szCs w:val="24"/>
           <w:lang w:eastAsia="pt-BR"/>
         </w:rPr>
-        <w:t>check_box_outline_blank</w:t>
-      </w:r>
+        <w:t>check_box_outline_</w:t>
+      </w:r>
+      <w:proofErr w:type="gramStart"/>
+      <w:r>
+        <w:rPr>
+          <w:rFonts w:ascii="Material Icons" w:eastAsia="Times New Roman" w:hAnsi="Material Icons" w:cs="Arial"/>
+          <w:color w:val="646464"/>
+          <w:sz w:val="24"/>
+          <w:szCs w:val="24"/>
+          <w:lang w:eastAsia="pt-BR"/>
+        </w:rPr>
+        <w:t>blank</w:t>
+      </w:r>
+      <w:proofErr w:type="spellEnd"/>
       <w:r>
         <w:rPr>
           <w:rFonts w:ascii="Montserrat" w:eastAsia="Times New Roman" w:hAnsi="Montserrat" w:cs="Arial"/>
@@ -3203,7 +3284,18 @@
           <w:szCs w:val="21"/>
           <w:lang w:eastAsia="pt-BR"/>
         </w:rPr>
-        <w:t> É um lançamento parcelado</w:t>
+        <w:t> </w:t>
+      </w:r>
+      <w:proofErr w:type="gramEnd"/>
+      <w:r>
+        <w:rPr>
+          <w:rFonts w:ascii="Montserrat" w:eastAsia="Times New Roman" w:hAnsi="Montserrat" w:cs="Arial"/>
+          <w:color w:val="0000FF"/>
+          <w:sz w:val="21"/>
+          <w:szCs w:val="21"/>
+          <w:lang w:eastAsia="pt-BR"/>
+        </w:rPr>
+        <w:t>É um lançamento parcelado</w:t>
       </w:r>
     </w:p>
     <w:p>
@@ -3245,13 +3337,12 @@
           <w:color w:val="000000"/>
           <w:sz w:val="24"/>
           <w:szCs w:val="24"/>
-          <w:lang w:eastAsia="pt-BR"/>
-        </w:rPr>
-        <w:object w:dxaOrig="1065" w:dyaOrig="360">
-          <v:shape id="_x0000_i1065" type="#_x0000_t75" style="width:20.25pt;height:18pt" o:ole="">
-            <v:imagedata r:id="rId65" o:title=""/>
+        </w:rPr>
+        <w:object w:dxaOrig="1440" w:dyaOrig="1440">
+          <v:shape id="_x0000_i1258" type="#_x0000_t75" style="width:20.25pt;height:18pt" o:ole="">
+            <v:imagedata r:id="rId67" o:title=""/>
           </v:shape>
-          <w:control r:id="rId67" w:name="DefaultOcxName82" w:shapeid="_x0000_i1065"/>
+          <w:control r:id="rId69" w:name="DefaultOcxName82" w:shapeid="_x0000_i1258"/>
         </w:object>
       </w:r>
       <w:r>
@@ -3295,6 +3386,7 @@
           <w:lang w:eastAsia="pt-BR"/>
         </w:rPr>
       </w:pPr>
+      <w:proofErr w:type="spellStart"/>
       <w:r>
         <w:rPr>
           <w:rFonts w:ascii="Material Icons" w:eastAsia="Times New Roman" w:hAnsi="Material Icons" w:cs="Arial"/>
@@ -3303,8 +3395,20 @@
           <w:szCs w:val="24"/>
           <w:lang w:eastAsia="pt-BR"/>
         </w:rPr>
-        <w:t>check_box_outline_blank</w:t>
-      </w:r>
+        <w:t>check_box_outline_</w:t>
+      </w:r>
+      <w:proofErr w:type="gramStart"/>
+      <w:r>
+        <w:rPr>
+          <w:rFonts w:ascii="Material Icons" w:eastAsia="Times New Roman" w:hAnsi="Material Icons" w:cs="Arial"/>
+          <w:color w:val="646464"/>
+          <w:sz w:val="24"/>
+          <w:szCs w:val="24"/>
+          <w:lang w:eastAsia="pt-BR"/>
+        </w:rPr>
+        <w:t>blank</w:t>
+      </w:r>
+      <w:proofErr w:type="spellEnd"/>
       <w:r>
         <w:rPr>
           <w:rFonts w:ascii="Montserrat" w:eastAsia="Times New Roman" w:hAnsi="Montserrat" w:cs="Arial"/>
@@ -3313,7 +3417,18 @@
           <w:szCs w:val="21"/>
           <w:lang w:eastAsia="pt-BR"/>
         </w:rPr>
-        <w:t> Apenas registro interno</w:t>
+        <w:t> Apena</w:t>
+      </w:r>
+      <w:proofErr w:type="gramEnd"/>
+      <w:r>
+        <w:rPr>
+          <w:rFonts w:ascii="Montserrat" w:eastAsia="Times New Roman" w:hAnsi="Montserrat" w:cs="Arial"/>
+          <w:color w:val="0000FF"/>
+          <w:sz w:val="21"/>
+          <w:szCs w:val="21"/>
+          <w:lang w:eastAsia="pt-BR"/>
+        </w:rPr>
+        <w:t>s registro interno</w:t>
       </w:r>
     </w:p>
     <w:p>
@@ -3397,7 +3512,6 @@
         <w:rPr>
           <w:noProof/>
         </w:rPr>
-        <w:lastRenderedPageBreak/>
         <w:drawing>
           <wp:inline distT="0" distB="0" distL="0" distR="0" wp14:anchorId="0E34EB08" wp14:editId="7FFA6F65">
             <wp:extent cx="5400040" cy="2208530"/>
@@ -3414,7 +3528,7 @@
                     <pic:cNvPicPr/>
                   </pic:nvPicPr>
                   <pic:blipFill>
-                    <a:blip r:embed="rId68"/>
+                    <a:blip r:embed="rId70"/>
                     <a:stretch>
                       <a:fillRect/>
                     </a:stretch>
@@ -3445,117 +3559,6 @@
             <wp:extent cx="5400040" cy="2324735"/>
             <wp:effectExtent l="0" t="0" r="0" b="0"/>
             <wp:docPr id="16" name="Imagem 16"/>
-            <wp:cNvGraphicFramePr>
-              <a:graphicFrameLocks xmlns:a="http://schemas.openxmlformats.org/drawingml/2006/main" noChangeAspect="1"/>
-            </wp:cNvGraphicFramePr>
-            <a:graphic xmlns:a="http://schemas.openxmlformats.org/drawingml/2006/main">
-              <a:graphicData uri="http://schemas.openxmlformats.org/drawingml/2006/picture">
-                <pic:pic xmlns:pic="http://schemas.openxmlformats.org/drawingml/2006/picture">
-                  <pic:nvPicPr>
-                    <pic:cNvPr id="1" name=""/>
-                    <pic:cNvPicPr/>
-                  </pic:nvPicPr>
-                  <pic:blipFill>
-                    <a:blip r:embed="rId69"/>
-                    <a:stretch>
-                      <a:fillRect/>
-                    </a:stretch>
-                  </pic:blipFill>
-                  <pic:spPr>
-                    <a:xfrm>
-                      <a:off x="0" y="0"/>
-                      <a:ext cx="5400040" cy="2324735"/>
-                    </a:xfrm>
-                    <a:prstGeom prst="rect">
-                      <a:avLst/>
-                    </a:prstGeom>
-                  </pic:spPr>
-                </pic:pic>
-              </a:graphicData>
-            </a:graphic>
-          </wp:inline>
-        </w:drawing>
-      </w:r>
-    </w:p>
-    <w:p/>
-    <w:p>
-      <w:pPr>
-        <w:pStyle w:val="Ttulo1"/>
-        <w:shd w:val="clear" w:color="auto" w:fill="FFFFFF"/>
-        <w:spacing w:before="225" w:beforeAutospacing="0" w:after="0" w:afterAutospacing="0" w:line="300" w:lineRule="atLeast"/>
-        <w:rPr>
-          <w:rFonts w:ascii="Montserrat" w:hAnsi="Montserrat"/>
-          <w:b w:val="0"/>
-          <w:bCs w:val="0"/>
-          <w:caps/>
-          <w:sz w:val="21"/>
-          <w:szCs w:val="21"/>
-        </w:rPr>
-      </w:pPr>
-      <w:r>
-        <w:rPr>
-          <w:rFonts w:ascii="Montserrat" w:hAnsi="Montserrat"/>
-          <w:b w:val="0"/>
-          <w:bCs w:val="0"/>
-          <w:caps/>
-          <w:sz w:val="21"/>
-          <w:szCs w:val="21"/>
-        </w:rPr>
-        <w:t>O QUE SÃO OS TIPOS DE AÇÃO?</w:t>
-      </w:r>
-    </w:p>
-    <w:p>
-      <w:pPr>
-        <w:pStyle w:val="NormalWeb"/>
-        <w:shd w:val="clear" w:color="auto" w:fill="FFFFFF"/>
-        <w:spacing w:before="0" w:beforeAutospacing="0" w:after="0" w:afterAutospacing="0" w:line="300" w:lineRule="atLeast"/>
-        <w:jc w:val="both"/>
-        <w:rPr>
-          <w:rFonts w:ascii="Arial" w:hAnsi="Arial" w:cs="Arial"/>
-          <w:sz w:val="21"/>
-          <w:szCs w:val="21"/>
-        </w:rPr>
-      </w:pPr>
-      <w:r>
-        <w:rPr>
-          <w:rFonts w:ascii="Arial" w:hAnsi="Arial" w:cs="Arial"/>
-          <w:sz w:val="21"/>
-          <w:szCs w:val="21"/>
-        </w:rPr>
-        <w:t>Os “tipos de ação” devem ser detalhados e com o maior número de possibilidades, visando esclarecer bem cada ação que está sendo ingressada. Mas tome cuidado, criar ações demais que serão feitas uma única pode gerar muita diversificação de ações e isso irá atrapalhar a análise de quanto cada tipo de ação pode render pro seu escritório. </w:t>
-      </w:r>
-      <w:hyperlink r:id="rId70" w:tgtFrame="_blank" w:history="1">
-        <w:r>
-          <w:rPr>
-            <w:rStyle w:val="Hyperlink"/>
-            <w:rFonts w:ascii="Arial" w:hAnsi="Arial" w:cs="Arial"/>
-            <w:color w:val="1DB954"/>
-            <w:sz w:val="21"/>
-            <w:szCs w:val="21"/>
-          </w:rPr>
-          <w:t>Clique aqui</w:t>
-        </w:r>
-      </w:hyperlink>
-      <w:r>
-        <w:rPr>
-          <w:rFonts w:ascii="Arial" w:hAnsi="Arial" w:cs="Arial"/>
-          <w:sz w:val="21"/>
-          <w:szCs w:val="21"/>
-        </w:rPr>
-        <w:t> e saiba mais!</w:t>
-      </w:r>
-    </w:p>
-    <w:p/>
-    <w:p>
-      <w:r>
-        <w:rPr>
-          <w:noProof/>
-        </w:rPr>
-        <w:drawing>
-          <wp:inline distT="0" distB="0" distL="0" distR="0" wp14:anchorId="0E084BDB" wp14:editId="67E78107">
-            <wp:extent cx="3686175" cy="1828800"/>
-            <wp:effectExtent l="0" t="0" r="9525" b="0"/>
-            <wp:docPr id="17" name="Imagem 17"/>
             <wp:cNvGraphicFramePr>
               <a:graphicFrameLocks xmlns:a="http://schemas.openxmlformats.org/drawingml/2006/main" noChangeAspect="1"/>
             </wp:cNvGraphicFramePr>
@@ -3575,6 +3578,126 @@
                   <pic:spPr>
                     <a:xfrm>
                       <a:off x="0" y="0"/>
+                      <a:ext cx="5400040" cy="2324735"/>
+                    </a:xfrm>
+                    <a:prstGeom prst="rect">
+                      <a:avLst/>
+                    </a:prstGeom>
+                  </pic:spPr>
+                </pic:pic>
+              </a:graphicData>
+            </a:graphic>
+          </wp:inline>
+        </w:drawing>
+      </w:r>
+    </w:p>
+    <w:p/>
+    <w:p>
+      <w:pPr>
+        <w:pStyle w:val="Ttulo1"/>
+        <w:shd w:val="clear" w:color="auto" w:fill="FFFFFF"/>
+        <w:spacing w:before="225" w:beforeAutospacing="0" w:after="0" w:afterAutospacing="0" w:line="300" w:lineRule="atLeast"/>
+        <w:rPr>
+          <w:rFonts w:ascii="Montserrat" w:hAnsi="Montserrat"/>
+          <w:b w:val="0"/>
+          <w:bCs w:val="0"/>
+          <w:caps/>
+          <w:sz w:val="21"/>
+          <w:szCs w:val="21"/>
+        </w:rPr>
+      </w:pPr>
+      <w:r>
+        <w:rPr>
+          <w:rFonts w:ascii="Montserrat" w:hAnsi="Montserrat"/>
+          <w:b w:val="0"/>
+          <w:bCs w:val="0"/>
+          <w:caps/>
+          <w:sz w:val="21"/>
+          <w:szCs w:val="21"/>
+        </w:rPr>
+        <w:t>O QUE SÃO OS TIPOS DE AÇÃO?</w:t>
+      </w:r>
+    </w:p>
+    <w:p>
+      <w:pPr>
+        <w:pStyle w:val="NormalWeb"/>
+        <w:shd w:val="clear" w:color="auto" w:fill="FFFFFF"/>
+        <w:spacing w:before="0" w:beforeAutospacing="0" w:after="0" w:afterAutospacing="0" w:line="300" w:lineRule="atLeast"/>
+        <w:jc w:val="both"/>
+        <w:rPr>
+          <w:rFonts w:ascii="Arial" w:hAnsi="Arial" w:cs="Arial"/>
+          <w:sz w:val="21"/>
+          <w:szCs w:val="21"/>
+        </w:rPr>
+      </w:pPr>
+      <w:r>
+        <w:rPr>
+          <w:rFonts w:ascii="Arial" w:hAnsi="Arial" w:cs="Arial"/>
+          <w:sz w:val="21"/>
+          <w:szCs w:val="21"/>
+        </w:rPr>
+        <w:t xml:space="preserve">Os “tipos de ação” devem ser detalhados e com o maior número de possibilidades, visando esclarecer bem cada ação que está sendo ingressada. Mas tome cuidado, criar ações demais que serão feitas uma única pode gerar muita diversificação de ações e isso irá </w:t>
+      </w:r>
+      <w:r>
+        <w:rPr>
+          <w:rFonts w:ascii="Arial" w:hAnsi="Arial" w:cs="Arial"/>
+          <w:sz w:val="21"/>
+          <w:szCs w:val="21"/>
+        </w:rPr>
+        <w:lastRenderedPageBreak/>
+        <w:t>atrapalhar a análise de quanto cada tipo de ação pode render pro seu escritório. </w:t>
+      </w:r>
+      <w:hyperlink r:id="rId72" w:tgtFrame="_blank" w:history="1">
+        <w:r>
+          <w:rPr>
+            <w:rStyle w:val="Hyperlink"/>
+            <w:rFonts w:ascii="Arial" w:hAnsi="Arial" w:cs="Arial"/>
+            <w:color w:val="1DB954"/>
+            <w:sz w:val="21"/>
+            <w:szCs w:val="21"/>
+          </w:rPr>
+          <w:t>Clique aqui</w:t>
+        </w:r>
+      </w:hyperlink>
+      <w:r>
+        <w:rPr>
+          <w:rFonts w:ascii="Arial" w:hAnsi="Arial" w:cs="Arial"/>
+          <w:sz w:val="21"/>
+          <w:szCs w:val="21"/>
+        </w:rPr>
+        <w:t> e saiba mais!</w:t>
+      </w:r>
+    </w:p>
+    <w:p/>
+    <w:p>
+      <w:r>
+        <w:rPr>
+          <w:noProof/>
+        </w:rPr>
+        <w:drawing>
+          <wp:inline distT="0" distB="0" distL="0" distR="0" wp14:anchorId="0E084BDB" wp14:editId="67E78107">
+            <wp:extent cx="3686175" cy="1828800"/>
+            <wp:effectExtent l="0" t="0" r="9525" b="0"/>
+            <wp:docPr id="17" name="Imagem 17"/>
+            <wp:cNvGraphicFramePr>
+              <a:graphicFrameLocks xmlns:a="http://schemas.openxmlformats.org/drawingml/2006/main" noChangeAspect="1"/>
+            </wp:cNvGraphicFramePr>
+            <a:graphic xmlns:a="http://schemas.openxmlformats.org/drawingml/2006/main">
+              <a:graphicData uri="http://schemas.openxmlformats.org/drawingml/2006/picture">
+                <pic:pic xmlns:pic="http://schemas.openxmlformats.org/drawingml/2006/picture">
+                  <pic:nvPicPr>
+                    <pic:cNvPr id="1" name=""/>
+                    <pic:cNvPicPr/>
+                  </pic:nvPicPr>
+                  <pic:blipFill>
+                    <a:blip r:embed="rId73"/>
+                    <a:stretch>
+                      <a:fillRect/>
+                    </a:stretch>
+                  </pic:blipFill>
+                  <pic:spPr>
+                    <a:xfrm>
+                      <a:off x="0" y="0"/>
                       <a:ext cx="3686175" cy="1828800"/>
                     </a:xfrm>
                     <a:prstGeom prst="rect">
@@ -3593,122 +3716,11 @@
         <w:rPr>
           <w:noProof/>
         </w:rPr>
-        <w:lastRenderedPageBreak/>
         <w:drawing>
           <wp:inline distT="0" distB="0" distL="0" distR="0" wp14:anchorId="3ADCF1B2" wp14:editId="448749E4">
             <wp:extent cx="5400040" cy="2463165"/>
             <wp:effectExtent l="0" t="0" r="0" b="0"/>
             <wp:docPr id="18" name="Imagem 18"/>
-            <wp:cNvGraphicFramePr>
-              <a:graphicFrameLocks xmlns:a="http://schemas.openxmlformats.org/drawingml/2006/main" noChangeAspect="1"/>
-            </wp:cNvGraphicFramePr>
-            <a:graphic xmlns:a="http://schemas.openxmlformats.org/drawingml/2006/main">
-              <a:graphicData uri="http://schemas.openxmlformats.org/drawingml/2006/picture">
-                <pic:pic xmlns:pic="http://schemas.openxmlformats.org/drawingml/2006/picture">
-                  <pic:nvPicPr>
-                    <pic:cNvPr id="1" name=""/>
-                    <pic:cNvPicPr/>
-                  </pic:nvPicPr>
-                  <pic:blipFill>
-                    <a:blip r:embed="rId72"/>
-                    <a:stretch>
-                      <a:fillRect/>
-                    </a:stretch>
-                  </pic:blipFill>
-                  <pic:spPr>
-                    <a:xfrm>
-                      <a:off x="0" y="0"/>
-                      <a:ext cx="5400040" cy="2463165"/>
-                    </a:xfrm>
-                    <a:prstGeom prst="rect">
-                      <a:avLst/>
-                    </a:prstGeom>
-                  </pic:spPr>
-                </pic:pic>
-              </a:graphicData>
-            </a:graphic>
-          </wp:inline>
-        </w:drawing>
-      </w:r>
-    </w:p>
-    <w:p>
-      <w:pPr>
-        <w:pStyle w:val="Ttulo1"/>
-        <w:shd w:val="clear" w:color="auto" w:fill="FFFFFF"/>
-        <w:spacing w:before="225" w:beforeAutospacing="0" w:after="0" w:afterAutospacing="0" w:line="300" w:lineRule="atLeast"/>
-        <w:rPr>
-          <w:rFonts w:ascii="Montserrat" w:hAnsi="Montserrat"/>
-          <w:b w:val="0"/>
-          <w:bCs w:val="0"/>
-          <w:caps/>
-          <w:sz w:val="21"/>
-          <w:szCs w:val="21"/>
-        </w:rPr>
-      </w:pPr>
-      <w:r>
-        <w:rPr>
-          <w:rFonts w:ascii="Montserrat" w:hAnsi="Montserrat"/>
-          <w:b w:val="0"/>
-          <w:bCs w:val="0"/>
-          <w:caps/>
-          <w:sz w:val="21"/>
-          <w:szCs w:val="21"/>
-        </w:rPr>
-        <w:t>O QUE SÃO AS ETAPAS?</w:t>
-      </w:r>
-    </w:p>
-    <w:p>
-      <w:pPr>
-        <w:pStyle w:val="NormalWeb"/>
-        <w:shd w:val="clear" w:color="auto" w:fill="FFFFFF"/>
-        <w:spacing w:before="0" w:beforeAutospacing="0" w:after="0" w:afterAutospacing="0" w:line="300" w:lineRule="atLeast"/>
-        <w:jc w:val="both"/>
-        <w:rPr>
-          <w:rFonts w:ascii="Arial" w:hAnsi="Arial" w:cs="Arial"/>
-          <w:sz w:val="21"/>
-          <w:szCs w:val="21"/>
-        </w:rPr>
-      </w:pPr>
-      <w:r>
-        <w:rPr>
-          <w:rFonts w:ascii="Arial" w:hAnsi="Arial" w:cs="Arial"/>
-          <w:sz w:val="21"/>
-          <w:szCs w:val="21"/>
-        </w:rPr>
-        <w:t>As Etapas são os passos que serão dados para a finalização dos seus processos. Elas são determinadas dentro das Fases Processuais e utilizadas para facilitar a transmissão de informação aos clientes e organização do seu trabalho. </w:t>
-      </w:r>
-      <w:hyperlink r:id="rId73" w:tgtFrame="_blank" w:history="1">
-        <w:r>
-          <w:rPr>
-            <w:rStyle w:val="Hyperlink"/>
-            <w:rFonts w:ascii="Arial" w:hAnsi="Arial" w:cs="Arial"/>
-            <w:color w:val="1DB954"/>
-            <w:sz w:val="21"/>
-            <w:szCs w:val="21"/>
-          </w:rPr>
-          <w:t>Clique aqui</w:t>
-        </w:r>
-      </w:hyperlink>
-      <w:r>
-        <w:rPr>
-          <w:rFonts w:ascii="Arial" w:hAnsi="Arial" w:cs="Arial"/>
-          <w:sz w:val="21"/>
-          <w:szCs w:val="21"/>
-        </w:rPr>
-        <w:t> e saiba mais!</w:t>
-      </w:r>
-    </w:p>
-    <w:p>
-      <w:r>
-        <w:rPr>
-          <w:noProof/>
-        </w:rPr>
-        <w:lastRenderedPageBreak/>
-        <w:drawing>
-          <wp:inline distT="0" distB="0" distL="0" distR="0" wp14:anchorId="25CC82CB" wp14:editId="7191BA00">
-            <wp:extent cx="3800475" cy="5591175"/>
-            <wp:effectExtent l="0" t="0" r="9525" b="9525"/>
-            <wp:docPr id="19" name="Imagem 19"/>
             <wp:cNvGraphicFramePr>
               <a:graphicFrameLocks xmlns:a="http://schemas.openxmlformats.org/drawingml/2006/main" noChangeAspect="1"/>
             </wp:cNvGraphicFramePr>
@@ -3728,6 +3740,116 @@
                   <pic:spPr>
                     <a:xfrm>
                       <a:off x="0" y="0"/>
+                      <a:ext cx="5400040" cy="2463165"/>
+                    </a:xfrm>
+                    <a:prstGeom prst="rect">
+                      <a:avLst/>
+                    </a:prstGeom>
+                  </pic:spPr>
+                </pic:pic>
+              </a:graphicData>
+            </a:graphic>
+          </wp:inline>
+        </w:drawing>
+      </w:r>
+    </w:p>
+    <w:p>
+      <w:pPr>
+        <w:pStyle w:val="Ttulo1"/>
+        <w:shd w:val="clear" w:color="auto" w:fill="FFFFFF"/>
+        <w:spacing w:before="225" w:beforeAutospacing="0" w:after="0" w:afterAutospacing="0" w:line="300" w:lineRule="atLeast"/>
+        <w:rPr>
+          <w:rFonts w:ascii="Montserrat" w:hAnsi="Montserrat"/>
+          <w:b w:val="0"/>
+          <w:bCs w:val="0"/>
+          <w:caps/>
+          <w:sz w:val="21"/>
+          <w:szCs w:val="21"/>
+        </w:rPr>
+      </w:pPr>
+      <w:r>
+        <w:rPr>
+          <w:rFonts w:ascii="Montserrat" w:hAnsi="Montserrat"/>
+          <w:b w:val="0"/>
+          <w:bCs w:val="0"/>
+          <w:caps/>
+          <w:sz w:val="21"/>
+          <w:szCs w:val="21"/>
+        </w:rPr>
+        <w:t>O QUE SÃO AS ETAPAS?</w:t>
+      </w:r>
+    </w:p>
+    <w:p>
+      <w:pPr>
+        <w:pStyle w:val="NormalWeb"/>
+        <w:shd w:val="clear" w:color="auto" w:fill="FFFFFF"/>
+        <w:spacing w:before="0" w:beforeAutospacing="0" w:after="0" w:afterAutospacing="0" w:line="300" w:lineRule="atLeast"/>
+        <w:jc w:val="both"/>
+        <w:rPr>
+          <w:rFonts w:ascii="Arial" w:hAnsi="Arial" w:cs="Arial"/>
+          <w:sz w:val="21"/>
+          <w:szCs w:val="21"/>
+        </w:rPr>
+      </w:pPr>
+      <w:r>
+        <w:rPr>
+          <w:rFonts w:ascii="Arial" w:hAnsi="Arial" w:cs="Arial"/>
+          <w:sz w:val="21"/>
+          <w:szCs w:val="21"/>
+        </w:rPr>
+        <w:t>As Etapas são os passos que serão dados para a finalização dos seus processos. Elas são determinadas dentro das Fases Processuais e utilizadas para facilitar a transmissão de informação aos clientes e organização do seu trabalho. </w:t>
+      </w:r>
+      <w:hyperlink r:id="rId75" w:tgtFrame="_blank" w:history="1">
+        <w:r>
+          <w:rPr>
+            <w:rStyle w:val="Hyperlink"/>
+            <w:rFonts w:ascii="Arial" w:hAnsi="Arial" w:cs="Arial"/>
+            <w:color w:val="1DB954"/>
+            <w:sz w:val="21"/>
+            <w:szCs w:val="21"/>
+          </w:rPr>
+          <w:t>Clique aqui</w:t>
+        </w:r>
+      </w:hyperlink>
+      <w:r>
+        <w:rPr>
+          <w:rFonts w:ascii="Arial" w:hAnsi="Arial" w:cs="Arial"/>
+          <w:sz w:val="21"/>
+          <w:szCs w:val="21"/>
+        </w:rPr>
+        <w:t> e saiba mais!</w:t>
+      </w:r>
+    </w:p>
+    <w:p>
+      <w:r>
+        <w:rPr>
+          <w:noProof/>
+        </w:rPr>
+        <w:lastRenderedPageBreak/>
+        <w:drawing>
+          <wp:inline distT="0" distB="0" distL="0" distR="0" wp14:anchorId="25CC82CB" wp14:editId="7191BA00">
+            <wp:extent cx="3800475" cy="5591175"/>
+            <wp:effectExtent l="0" t="0" r="9525" b="9525"/>
+            <wp:docPr id="19" name="Imagem 19"/>
+            <wp:cNvGraphicFramePr>
+              <a:graphicFrameLocks xmlns:a="http://schemas.openxmlformats.org/drawingml/2006/main" noChangeAspect="1"/>
+            </wp:cNvGraphicFramePr>
+            <a:graphic xmlns:a="http://schemas.openxmlformats.org/drawingml/2006/main">
+              <a:graphicData uri="http://schemas.openxmlformats.org/drawingml/2006/picture">
+                <pic:pic xmlns:pic="http://schemas.openxmlformats.org/drawingml/2006/picture">
+                  <pic:nvPicPr>
+                    <pic:cNvPr id="1" name=""/>
+                    <pic:cNvPicPr/>
+                  </pic:nvPicPr>
+                  <pic:blipFill>
+                    <a:blip r:embed="rId76"/>
+                    <a:stretch>
+                      <a:fillRect/>
+                    </a:stretch>
+                  </pic:blipFill>
+                  <pic:spPr>
+                    <a:xfrm>
+                      <a:off x="0" y="0"/>
                       <a:ext cx="3800475" cy="5591175"/>
                     </a:xfrm>
                     <a:prstGeom prst="rect">
@@ -3752,116 +3874,6 @@
             <wp:extent cx="5400040" cy="2636520"/>
             <wp:effectExtent l="0" t="0" r="0" b="0"/>
             <wp:docPr id="20" name="Imagem 20"/>
-            <wp:cNvGraphicFramePr>
-              <a:graphicFrameLocks xmlns:a="http://schemas.openxmlformats.org/drawingml/2006/main" noChangeAspect="1"/>
-            </wp:cNvGraphicFramePr>
-            <a:graphic xmlns:a="http://schemas.openxmlformats.org/drawingml/2006/main">
-              <a:graphicData uri="http://schemas.openxmlformats.org/drawingml/2006/picture">
-                <pic:pic xmlns:pic="http://schemas.openxmlformats.org/drawingml/2006/picture">
-                  <pic:nvPicPr>
-                    <pic:cNvPr id="1" name=""/>
-                    <pic:cNvPicPr/>
-                  </pic:nvPicPr>
-                  <pic:blipFill>
-                    <a:blip r:embed="rId75"/>
-                    <a:stretch>
-                      <a:fillRect/>
-                    </a:stretch>
-                  </pic:blipFill>
-                  <pic:spPr>
-                    <a:xfrm>
-                      <a:off x="0" y="0"/>
-                      <a:ext cx="5400040" cy="2636520"/>
-                    </a:xfrm>
-                    <a:prstGeom prst="rect">
-                      <a:avLst/>
-                    </a:prstGeom>
-                  </pic:spPr>
-                </pic:pic>
-              </a:graphicData>
-            </a:graphic>
-          </wp:inline>
-        </w:drawing>
-      </w:r>
-    </w:p>
-    <w:p>
-      <w:pPr>
-        <w:pStyle w:val="Ttulo1"/>
-        <w:shd w:val="clear" w:color="auto" w:fill="FFFFFF"/>
-        <w:spacing w:before="225" w:beforeAutospacing="0" w:after="0" w:afterAutospacing="0" w:line="300" w:lineRule="atLeast"/>
-        <w:rPr>
-          <w:rFonts w:ascii="Montserrat" w:hAnsi="Montserrat"/>
-          <w:b w:val="0"/>
-          <w:bCs w:val="0"/>
-          <w:caps/>
-          <w:sz w:val="21"/>
-          <w:szCs w:val="21"/>
-        </w:rPr>
-      </w:pPr>
-      <w:r>
-        <w:rPr>
-          <w:rFonts w:ascii="Montserrat" w:hAnsi="Montserrat"/>
-          <w:b w:val="0"/>
-          <w:bCs w:val="0"/>
-          <w:caps/>
-          <w:sz w:val="21"/>
-          <w:szCs w:val="21"/>
-        </w:rPr>
-        <w:lastRenderedPageBreak/>
-        <w:t>O QUE SÃO AS TAREFAS?</w:t>
-      </w:r>
-    </w:p>
-    <w:p>
-      <w:pPr>
-        <w:pStyle w:val="NormalWeb"/>
-        <w:shd w:val="clear" w:color="auto" w:fill="FFFFFF"/>
-        <w:spacing w:before="0" w:beforeAutospacing="0" w:after="0" w:afterAutospacing="0" w:line="300" w:lineRule="atLeast"/>
-        <w:jc w:val="both"/>
-        <w:rPr>
-          <w:rFonts w:ascii="Arial" w:hAnsi="Arial" w:cs="Arial"/>
-          <w:sz w:val="21"/>
-          <w:szCs w:val="21"/>
-        </w:rPr>
-      </w:pPr>
-      <w:r>
-        <w:rPr>
-          <w:rFonts w:ascii="Arial" w:hAnsi="Arial" w:cs="Arial"/>
-          <w:sz w:val="21"/>
-          <w:szCs w:val="21"/>
-        </w:rPr>
-        <w:t>O gestor do sistema deve determinar quais são as tarefas rotineiras dos usuários e essas poderão estar vinculadas a uma fase processual ou a todas as fases. </w:t>
-      </w:r>
-      <w:hyperlink r:id="rId76" w:tgtFrame="_blank" w:history="1">
-        <w:r>
-          <w:rPr>
-            <w:rStyle w:val="Hyperlink"/>
-            <w:rFonts w:ascii="Arial" w:hAnsi="Arial" w:cs="Arial"/>
-            <w:color w:val="1DB954"/>
-            <w:sz w:val="21"/>
-            <w:szCs w:val="21"/>
-          </w:rPr>
-          <w:t>Clique aqui</w:t>
-        </w:r>
-      </w:hyperlink>
-      <w:r>
-        <w:rPr>
-          <w:rFonts w:ascii="Arial" w:hAnsi="Arial" w:cs="Arial"/>
-          <w:sz w:val="21"/>
-          <w:szCs w:val="21"/>
-        </w:rPr>
-        <w:t> e saiba mais!</w:t>
-      </w:r>
-    </w:p>
-    <w:p>
-      <w:r>
-        <w:rPr>
-          <w:noProof/>
-        </w:rPr>
-        <w:drawing>
-          <wp:inline distT="0" distB="0" distL="0" distR="0" wp14:anchorId="698F1964" wp14:editId="79AE057D">
-            <wp:extent cx="3857625" cy="5829300"/>
-            <wp:effectExtent l="0" t="0" r="9525" b="0"/>
-            <wp:docPr id="21" name="Imagem 21"/>
             <wp:cNvGraphicFramePr>
               <a:graphicFrameLocks xmlns:a="http://schemas.openxmlformats.org/drawingml/2006/main" noChangeAspect="1"/>
             </wp:cNvGraphicFramePr>
@@ -3881,7 +3893,7 @@
                   <pic:spPr>
                     <a:xfrm>
                       <a:off x="0" y="0"/>
-                      <a:ext cx="3857625" cy="5829300"/>
+                      <a:ext cx="5400040" cy="2636520"/>
                     </a:xfrm>
                     <a:prstGeom prst="rect">
                       <a:avLst/>
@@ -3894,61 +3906,84 @@
         </w:drawing>
       </w:r>
     </w:p>
-    <w:p/>
+    <w:p>
+      <w:pPr>
+        <w:pStyle w:val="Ttulo1"/>
+        <w:shd w:val="clear" w:color="auto" w:fill="FFFFFF"/>
+        <w:spacing w:before="225" w:beforeAutospacing="0" w:after="0" w:afterAutospacing="0" w:line="300" w:lineRule="atLeast"/>
+        <w:rPr>
+          <w:rFonts w:ascii="Montserrat" w:hAnsi="Montserrat"/>
+          <w:b w:val="0"/>
+          <w:bCs w:val="0"/>
+          <w:caps/>
+          <w:sz w:val="21"/>
+          <w:szCs w:val="21"/>
+        </w:rPr>
+      </w:pPr>
+      <w:r>
+        <w:rPr>
+          <w:rFonts w:ascii="Montserrat" w:hAnsi="Montserrat"/>
+          <w:b w:val="0"/>
+          <w:bCs w:val="0"/>
+          <w:caps/>
+          <w:sz w:val="21"/>
+          <w:szCs w:val="21"/>
+        </w:rPr>
+        <w:lastRenderedPageBreak/>
+        <w:t>O QUE SÃO AS TAREFAS?</w:t>
+      </w:r>
+    </w:p>
+    <w:p>
+      <w:pPr>
+        <w:pStyle w:val="NormalWeb"/>
+        <w:shd w:val="clear" w:color="auto" w:fill="FFFFFF"/>
+        <w:spacing w:before="0" w:beforeAutospacing="0" w:after="0" w:afterAutospacing="0" w:line="300" w:lineRule="atLeast"/>
+        <w:jc w:val="both"/>
+        <w:rPr>
+          <w:rFonts w:ascii="Arial" w:hAnsi="Arial" w:cs="Arial"/>
+          <w:sz w:val="21"/>
+          <w:szCs w:val="21"/>
+        </w:rPr>
+      </w:pPr>
+      <w:r>
+        <w:rPr>
+          <w:rFonts w:ascii="Arial" w:hAnsi="Arial" w:cs="Arial"/>
+          <w:sz w:val="21"/>
+          <w:szCs w:val="21"/>
+        </w:rPr>
+        <w:t>O gestor do sistema deve determinar quais são as tarefas rotineiras dos usuários e essas poderão estar vinculadas a uma fase processual ou a todas as fases. </w:t>
+      </w:r>
+      <w:hyperlink r:id="rId78" w:tgtFrame="_blank" w:history="1">
+        <w:r>
+          <w:rPr>
+            <w:rStyle w:val="Hyperlink"/>
+            <w:rFonts w:ascii="Arial" w:hAnsi="Arial" w:cs="Arial"/>
+            <w:color w:val="1DB954"/>
+            <w:sz w:val="21"/>
+            <w:szCs w:val="21"/>
+          </w:rPr>
+          <w:t>Clique aqui</w:t>
+        </w:r>
+      </w:hyperlink>
+      <w:r>
+        <w:rPr>
+          <w:rFonts w:ascii="Arial" w:hAnsi="Arial" w:cs="Arial"/>
+          <w:sz w:val="21"/>
+          <w:szCs w:val="21"/>
+        </w:rPr>
+        <w:t> e saiba mais!</w:t>
+      </w:r>
+    </w:p>
     <w:p>
       <w:r>
         <w:rPr>
           <w:noProof/>
         </w:rPr>
-        <w:lastRenderedPageBreak/>
         <w:drawing>
-          <wp:inline distT="0" distB="0" distL="0" distR="0" wp14:anchorId="44EA7AAC" wp14:editId="741717A9">
-            <wp:extent cx="5400040" cy="2449195"/>
-            <wp:effectExtent l="0" t="0" r="0" b="8255"/>
-            <wp:docPr id="22" name="Imagem 22"/>
-            <wp:cNvGraphicFramePr>
-              <a:graphicFrameLocks xmlns:a="http://schemas.openxmlformats.org/drawingml/2006/main" noChangeAspect="1"/>
-            </wp:cNvGraphicFramePr>
-            <a:graphic xmlns:a="http://schemas.openxmlformats.org/drawingml/2006/main">
-              <a:graphicData uri="http://schemas.openxmlformats.org/drawingml/2006/picture">
-                <pic:pic xmlns:pic="http://schemas.openxmlformats.org/drawingml/2006/picture">
-                  <pic:nvPicPr>
-                    <pic:cNvPr id="1" name=""/>
-                    <pic:cNvPicPr/>
-                  </pic:nvPicPr>
-                  <pic:blipFill>
-                    <a:blip r:embed="rId78"/>
-                    <a:stretch>
-                      <a:fillRect/>
-                    </a:stretch>
-                  </pic:blipFill>
-                  <pic:spPr>
-                    <a:xfrm>
-                      <a:off x="0" y="0"/>
-                      <a:ext cx="5400040" cy="2449195"/>
-                    </a:xfrm>
-                    <a:prstGeom prst="rect">
-                      <a:avLst/>
-                    </a:prstGeom>
-                  </pic:spPr>
-                </pic:pic>
-              </a:graphicData>
-            </a:graphic>
-          </wp:inline>
-        </w:drawing>
-      </w:r>
-    </w:p>
-    <w:p/>
-    <w:p>
-      <w:r>
-        <w:rPr>
-          <w:noProof/>
-        </w:rPr>
-        <w:drawing>
-          <wp:inline distT="0" distB="0" distL="0" distR="0" wp14:anchorId="023EC757" wp14:editId="72444460">
-            <wp:extent cx="3790950" cy="5743575"/>
-            <wp:effectExtent l="0" t="0" r="0" b="9525"/>
-            <wp:docPr id="23" name="Imagem 23"/>
+          <wp:inline distT="0" distB="0" distL="0" distR="0" wp14:anchorId="698F1964" wp14:editId="79AE057D">
+            <wp:extent cx="3857625" cy="5829300"/>
+            <wp:effectExtent l="0" t="0" r="9525" b="0"/>
+            <wp:docPr id="21" name="Imagem 21"/>
             <wp:cNvGraphicFramePr>
               <a:graphicFrameLocks xmlns:a="http://schemas.openxmlformats.org/drawingml/2006/main" noChangeAspect="1"/>
             </wp:cNvGraphicFramePr>
@@ -3968,7 +4003,7 @@
                   <pic:spPr>
                     <a:xfrm>
                       <a:off x="0" y="0"/>
-                      <a:ext cx="3790950" cy="5743575"/>
+                      <a:ext cx="3857625" cy="5829300"/>
                     </a:xfrm>
                     <a:prstGeom prst="rect">
                       <a:avLst/>
@@ -3981,6 +4016,7 @@
         </w:drawing>
       </w:r>
     </w:p>
+    <w:p/>
     <w:p>
       <w:r>
         <w:rPr>
@@ -3988,10 +4024,10 @@
         </w:rPr>
         <w:lastRenderedPageBreak/>
         <w:drawing>
-          <wp:inline distT="0" distB="0" distL="0" distR="0" wp14:anchorId="7DACD632" wp14:editId="1C15BEA8">
-            <wp:extent cx="5400040" cy="2567940"/>
-            <wp:effectExtent l="0" t="0" r="0" b="3810"/>
-            <wp:docPr id="24" name="Imagem 24"/>
+          <wp:inline distT="0" distB="0" distL="0" distR="0" wp14:anchorId="44EA7AAC" wp14:editId="741717A9">
+            <wp:extent cx="5400040" cy="2449195"/>
+            <wp:effectExtent l="0" t="0" r="0" b="8255"/>
+            <wp:docPr id="22" name="Imagem 22"/>
             <wp:cNvGraphicFramePr>
               <a:graphicFrameLocks xmlns:a="http://schemas.openxmlformats.org/drawingml/2006/main" noChangeAspect="1"/>
             </wp:cNvGraphicFramePr>
@@ -4011,7 +4047,7 @@
                   <pic:spPr>
                     <a:xfrm>
                       <a:off x="0" y="0"/>
-                      <a:ext cx="5400040" cy="2567940"/>
+                      <a:ext cx="5400040" cy="2449195"/>
                     </a:xfrm>
                     <a:prstGeom prst="rect">
                       <a:avLst/>
@@ -4024,16 +4060,17 @@
         </w:drawing>
       </w:r>
     </w:p>
+    <w:p/>
     <w:p>
       <w:r>
         <w:rPr>
           <w:noProof/>
         </w:rPr>
         <w:drawing>
-          <wp:inline distT="0" distB="0" distL="0" distR="0" wp14:anchorId="08F49C7F" wp14:editId="59918B80">
-            <wp:extent cx="4010025" cy="5686425"/>
-            <wp:effectExtent l="0" t="0" r="9525" b="9525"/>
-            <wp:docPr id="25" name="Imagem 25"/>
+          <wp:inline distT="0" distB="0" distL="0" distR="0" wp14:anchorId="023EC757" wp14:editId="72444460">
+            <wp:extent cx="3790950" cy="5743575"/>
+            <wp:effectExtent l="0" t="0" r="0" b="9525"/>
+            <wp:docPr id="23" name="Imagem 23"/>
             <wp:cNvGraphicFramePr>
               <a:graphicFrameLocks xmlns:a="http://schemas.openxmlformats.org/drawingml/2006/main" noChangeAspect="1"/>
             </wp:cNvGraphicFramePr>
@@ -4053,7 +4090,7 @@
                   <pic:spPr>
                     <a:xfrm>
                       <a:off x="0" y="0"/>
-                      <a:ext cx="4010025" cy="5686425"/>
+                      <a:ext cx="3790950" cy="5743575"/>
                     </a:xfrm>
                     <a:prstGeom prst="rect">
                       <a:avLst/>
@@ -4073,10 +4110,10 @@
         </w:rPr>
         <w:lastRenderedPageBreak/>
         <w:drawing>
-          <wp:inline distT="0" distB="0" distL="0" distR="0" wp14:anchorId="5828EF02" wp14:editId="1DD7010B">
-            <wp:extent cx="5400040" cy="2402840"/>
-            <wp:effectExtent l="0" t="0" r="0" b="0"/>
-            <wp:docPr id="26" name="Imagem 26"/>
+          <wp:inline distT="0" distB="0" distL="0" distR="0" wp14:anchorId="7DACD632" wp14:editId="1C15BEA8">
+            <wp:extent cx="5400040" cy="2567940"/>
+            <wp:effectExtent l="0" t="0" r="0" b="3810"/>
+            <wp:docPr id="24" name="Imagem 24"/>
             <wp:cNvGraphicFramePr>
               <a:graphicFrameLocks xmlns:a="http://schemas.openxmlformats.org/drawingml/2006/main" noChangeAspect="1"/>
             </wp:cNvGraphicFramePr>
@@ -4096,7 +4133,7 @@
                   <pic:spPr>
                     <a:xfrm>
                       <a:off x="0" y="0"/>
-                      <a:ext cx="5400040" cy="2402840"/>
+                      <a:ext cx="5400040" cy="2567940"/>
                     </a:xfrm>
                     <a:prstGeom prst="rect">
                       <a:avLst/>
@@ -4115,10 +4152,10 @@
           <w:noProof/>
         </w:rPr>
         <w:drawing>
-          <wp:inline distT="0" distB="0" distL="0" distR="0" wp14:anchorId="7C7A535B" wp14:editId="393C6E46">
-            <wp:extent cx="5400040" cy="2119630"/>
-            <wp:effectExtent l="0" t="0" r="0" b="0"/>
-            <wp:docPr id="27" name="Imagem 27"/>
+          <wp:inline distT="0" distB="0" distL="0" distR="0" wp14:anchorId="08F49C7F" wp14:editId="59918B80">
+            <wp:extent cx="4010025" cy="5686425"/>
+            <wp:effectExtent l="0" t="0" r="9525" b="9525"/>
+            <wp:docPr id="25" name="Imagem 25"/>
             <wp:cNvGraphicFramePr>
               <a:graphicFrameLocks xmlns:a="http://schemas.openxmlformats.org/drawingml/2006/main" noChangeAspect="1"/>
             </wp:cNvGraphicFramePr>
@@ -4138,6 +4175,91 @@
                   <pic:spPr>
                     <a:xfrm>
                       <a:off x="0" y="0"/>
+                      <a:ext cx="4010025" cy="5686425"/>
+                    </a:xfrm>
+                    <a:prstGeom prst="rect">
+                      <a:avLst/>
+                    </a:prstGeom>
+                  </pic:spPr>
+                </pic:pic>
+              </a:graphicData>
+            </a:graphic>
+          </wp:inline>
+        </w:drawing>
+      </w:r>
+    </w:p>
+    <w:p>
+      <w:r>
+        <w:rPr>
+          <w:noProof/>
+        </w:rPr>
+        <w:lastRenderedPageBreak/>
+        <w:drawing>
+          <wp:inline distT="0" distB="0" distL="0" distR="0" wp14:anchorId="5828EF02" wp14:editId="1DD7010B">
+            <wp:extent cx="5400040" cy="2402840"/>
+            <wp:effectExtent l="0" t="0" r="0" b="0"/>
+            <wp:docPr id="26" name="Imagem 26"/>
+            <wp:cNvGraphicFramePr>
+              <a:graphicFrameLocks xmlns:a="http://schemas.openxmlformats.org/drawingml/2006/main" noChangeAspect="1"/>
+            </wp:cNvGraphicFramePr>
+            <a:graphic xmlns:a="http://schemas.openxmlformats.org/drawingml/2006/main">
+              <a:graphicData uri="http://schemas.openxmlformats.org/drawingml/2006/picture">
+                <pic:pic xmlns:pic="http://schemas.openxmlformats.org/drawingml/2006/picture">
+                  <pic:nvPicPr>
+                    <pic:cNvPr id="1" name=""/>
+                    <pic:cNvPicPr/>
+                  </pic:nvPicPr>
+                  <pic:blipFill>
+                    <a:blip r:embed="rId84"/>
+                    <a:stretch>
+                      <a:fillRect/>
+                    </a:stretch>
+                  </pic:blipFill>
+                  <pic:spPr>
+                    <a:xfrm>
+                      <a:off x="0" y="0"/>
+                      <a:ext cx="5400040" cy="2402840"/>
+                    </a:xfrm>
+                    <a:prstGeom prst="rect">
+                      <a:avLst/>
+                    </a:prstGeom>
+                  </pic:spPr>
+                </pic:pic>
+              </a:graphicData>
+            </a:graphic>
+          </wp:inline>
+        </w:drawing>
+      </w:r>
+    </w:p>
+    <w:p>
+      <w:r>
+        <w:rPr>
+          <w:noProof/>
+        </w:rPr>
+        <w:drawing>
+          <wp:inline distT="0" distB="0" distL="0" distR="0" wp14:anchorId="7C7A535B" wp14:editId="393C6E46">
+            <wp:extent cx="5400040" cy="2119630"/>
+            <wp:effectExtent l="0" t="0" r="0" b="0"/>
+            <wp:docPr id="27" name="Imagem 27"/>
+            <wp:cNvGraphicFramePr>
+              <a:graphicFrameLocks xmlns:a="http://schemas.openxmlformats.org/drawingml/2006/main" noChangeAspect="1"/>
+            </wp:cNvGraphicFramePr>
+            <a:graphic xmlns:a="http://schemas.openxmlformats.org/drawingml/2006/main">
+              <a:graphicData uri="http://schemas.openxmlformats.org/drawingml/2006/picture">
+                <pic:pic xmlns:pic="http://schemas.openxmlformats.org/drawingml/2006/picture">
+                  <pic:nvPicPr>
+                    <pic:cNvPr id="1" name=""/>
+                    <pic:cNvPicPr/>
+                  </pic:nvPicPr>
+                  <pic:blipFill>
+                    <a:blip r:embed="rId85"/>
+                    <a:stretch>
+                      <a:fillRect/>
+                    </a:stretch>
+                  </pic:blipFill>
+                  <pic:spPr>
+                    <a:xfrm>
+                      <a:off x="0" y="0"/>
                       <a:ext cx="5400040" cy="2119630"/>
                     </a:xfrm>
                     <a:prstGeom prst="rect">
@@ -4172,7 +4294,7 @@
                     <pic:cNvPicPr/>
                   </pic:nvPicPr>
                   <pic:blipFill>
-                    <a:blip r:embed="rId84"/>
+                    <a:blip r:embed="rId86"/>
                     <a:stretch>
                       <a:fillRect/>
                     </a:stretch>
@@ -4975,167 +5097,167 @@
 </file>
 
 <file path=word/activeX/activeX1.xml><?xml version="1.0" encoding="utf-8"?>
-<ax:ocx xmlns:ax="http://schemas.microsoft.com/office/2006/activeX" xmlns:r="http://schemas.openxmlformats.org/officeDocument/2006/relationships" ax:classid="{5512D11A-5CC6-11CF-8D67-00AA00BDCE1D}" ax:persistence="persistStorage" r:id="rId1"/>
+<ax:ocx xmlns:ax="http://schemas.microsoft.com/office/2006/activeX" xmlns:r="http://schemas.openxmlformats.org/officeDocument/2006/relationships" ax:classid="{5512D11A-5CC6-11CF-8D67-00AA00BDCE1D}" ax:persistence="persistStream" r:id="rId1"/>
 </file>
 
 <file path=word/activeX/activeX10.xml><?xml version="1.0" encoding="utf-8"?>
-<ax:ocx xmlns:ax="http://schemas.microsoft.com/office/2006/activeX" xmlns:r="http://schemas.openxmlformats.org/officeDocument/2006/relationships" ax:classid="{5512D11E-5CC6-11CF-8D67-00AA00BDCE1D}" ax:persistence="persistStorage" r:id="rId1"/>
+<ax:ocx xmlns:ax="http://schemas.microsoft.com/office/2006/activeX" xmlns:r="http://schemas.openxmlformats.org/officeDocument/2006/relationships" ax:classid="{5512D11E-5CC6-11CF-8D67-00AA00BDCE1D}" ax:persistence="persistStream" r:id="rId1"/>
 </file>
 
 <file path=word/activeX/activeX11.xml><?xml version="1.0" encoding="utf-8"?>
-<ax:ocx xmlns:ax="http://schemas.microsoft.com/office/2006/activeX" xmlns:r="http://schemas.openxmlformats.org/officeDocument/2006/relationships" ax:classid="{5512D11E-5CC6-11CF-8D67-00AA00BDCE1D}" ax:persistence="persistStorage" r:id="rId1"/>
+<ax:ocx xmlns:ax="http://schemas.microsoft.com/office/2006/activeX" xmlns:r="http://schemas.openxmlformats.org/officeDocument/2006/relationships" ax:classid="{5512D11E-5CC6-11CF-8D67-00AA00BDCE1D}" ax:persistence="persistStream" r:id="rId1"/>
 </file>
 
 <file path=word/activeX/activeX12.xml><?xml version="1.0" encoding="utf-8"?>
-<ax:ocx xmlns:ax="http://schemas.microsoft.com/office/2006/activeX" xmlns:r="http://schemas.openxmlformats.org/officeDocument/2006/relationships" ax:classid="{5512D122-5CC6-11CF-8D67-00AA00BDCE1D}" ax:persistence="persistStorage" r:id="rId1"/>
+<ax:ocx xmlns:ax="http://schemas.microsoft.com/office/2006/activeX" xmlns:r="http://schemas.openxmlformats.org/officeDocument/2006/relationships" ax:classid="{5512D122-5CC6-11CF-8D67-00AA00BDCE1D}" ax:persistence="persistStream" r:id="rId1"/>
 </file>
 
 <file path=word/activeX/activeX13.xml><?xml version="1.0" encoding="utf-8"?>
-<ax:ocx xmlns:ax="http://schemas.microsoft.com/office/2006/activeX" xmlns:r="http://schemas.openxmlformats.org/officeDocument/2006/relationships" ax:classid="{5512D11A-5CC6-11CF-8D67-00AA00BDCE1D}" ax:persistence="persistStorage" r:id="rId1"/>
+<ax:ocx xmlns:ax="http://schemas.microsoft.com/office/2006/activeX" xmlns:r="http://schemas.openxmlformats.org/officeDocument/2006/relationships" ax:classid="{5512D11A-5CC6-11CF-8D67-00AA00BDCE1D}" ax:persistence="persistStream" r:id="rId1"/>
 </file>
 
 <file path=word/activeX/activeX14.xml><?xml version="1.0" encoding="utf-8"?>
-<ax:ocx xmlns:ax="http://schemas.microsoft.com/office/2006/activeX" xmlns:r="http://schemas.openxmlformats.org/officeDocument/2006/relationships" ax:classid="{5512D11A-5CC6-11CF-8D67-00AA00BDCE1D}" ax:persistence="persistStorage" r:id="rId1"/>
+<ax:ocx xmlns:ax="http://schemas.microsoft.com/office/2006/activeX" xmlns:r="http://schemas.openxmlformats.org/officeDocument/2006/relationships" ax:classid="{5512D11A-5CC6-11CF-8D67-00AA00BDCE1D}" ax:persistence="persistStream" r:id="rId1"/>
 </file>
 
 <file path=word/activeX/activeX15.xml><?xml version="1.0" encoding="utf-8"?>
-<ax:ocx xmlns:ax="http://schemas.microsoft.com/office/2006/activeX" xmlns:r="http://schemas.openxmlformats.org/officeDocument/2006/relationships" ax:classid="{5512D11A-5CC6-11CF-8D67-00AA00BDCE1D}" ax:persistence="persistStorage" r:id="rId1"/>
+<ax:ocx xmlns:ax="http://schemas.microsoft.com/office/2006/activeX" xmlns:r="http://schemas.openxmlformats.org/officeDocument/2006/relationships" ax:classid="{5512D11A-5CC6-11CF-8D67-00AA00BDCE1D}" ax:persistence="persistStream" r:id="rId1"/>
 </file>
 
 <file path=word/activeX/activeX16.xml><?xml version="1.0" encoding="utf-8"?>
-<ax:ocx xmlns:ax="http://schemas.microsoft.com/office/2006/activeX" xmlns:r="http://schemas.openxmlformats.org/officeDocument/2006/relationships" ax:classid="{5512D11A-5CC6-11CF-8D67-00AA00BDCE1D}" ax:persistence="persistStorage" r:id="rId1"/>
+<ax:ocx xmlns:ax="http://schemas.microsoft.com/office/2006/activeX" xmlns:r="http://schemas.openxmlformats.org/officeDocument/2006/relationships" ax:classid="{5512D11A-5CC6-11CF-8D67-00AA00BDCE1D}" ax:persistence="persistStream" r:id="rId1"/>
 </file>
 
 <file path=word/activeX/activeX17.xml><?xml version="1.0" encoding="utf-8"?>
-<ax:ocx xmlns:ax="http://schemas.microsoft.com/office/2006/activeX" xmlns:r="http://schemas.openxmlformats.org/officeDocument/2006/relationships" ax:classid="{5512D11A-5CC6-11CF-8D67-00AA00BDCE1D}" ax:persistence="persistStorage" r:id="rId1"/>
+<ax:ocx xmlns:ax="http://schemas.microsoft.com/office/2006/activeX" xmlns:r="http://schemas.openxmlformats.org/officeDocument/2006/relationships" ax:classid="{5512D11A-5CC6-11CF-8D67-00AA00BDCE1D}" ax:persistence="persistStream" r:id="rId1"/>
 </file>
 
 <file path=word/activeX/activeX18.xml><?xml version="1.0" encoding="utf-8"?>
-<ax:ocx xmlns:ax="http://schemas.microsoft.com/office/2006/activeX" xmlns:r="http://schemas.openxmlformats.org/officeDocument/2006/relationships" ax:classid="{5512D11A-5CC6-11CF-8D67-00AA00BDCE1D}" ax:persistence="persistStorage" r:id="rId1"/>
+<ax:ocx xmlns:ax="http://schemas.microsoft.com/office/2006/activeX" xmlns:r="http://schemas.openxmlformats.org/officeDocument/2006/relationships" ax:classid="{5512D11A-5CC6-11CF-8D67-00AA00BDCE1D}" ax:persistence="persistStream" r:id="rId1"/>
 </file>
 
 <file path=word/activeX/activeX19.xml><?xml version="1.0" encoding="utf-8"?>
-<ax:ocx xmlns:ax="http://schemas.microsoft.com/office/2006/activeX" xmlns:r="http://schemas.openxmlformats.org/officeDocument/2006/relationships" ax:classid="{5512D11A-5CC6-11CF-8D67-00AA00BDCE1D}" ax:persistence="persistStorage" r:id="rId1"/>
+<ax:ocx xmlns:ax="http://schemas.microsoft.com/office/2006/activeX" xmlns:r="http://schemas.openxmlformats.org/officeDocument/2006/relationships" ax:classid="{5512D11A-5CC6-11CF-8D67-00AA00BDCE1D}" ax:persistence="persistStream" r:id="rId1"/>
 </file>
 
 <file path=word/activeX/activeX2.xml><?xml version="1.0" encoding="utf-8"?>
-<ax:ocx xmlns:ax="http://schemas.microsoft.com/office/2006/activeX" xmlns:r="http://schemas.openxmlformats.org/officeDocument/2006/relationships" ax:classid="{5512D11A-5CC6-11CF-8D67-00AA00BDCE1D}" ax:persistence="persistStorage" r:id="rId1"/>
+<ax:ocx xmlns:ax="http://schemas.microsoft.com/office/2006/activeX" xmlns:r="http://schemas.openxmlformats.org/officeDocument/2006/relationships" ax:classid="{5512D11A-5CC6-11CF-8D67-00AA00BDCE1D}" ax:persistence="persistStream" r:id="rId1"/>
 </file>
 
 <file path=word/activeX/activeX20.xml><?xml version="1.0" encoding="utf-8"?>
-<ax:ocx xmlns:ax="http://schemas.microsoft.com/office/2006/activeX" xmlns:r="http://schemas.openxmlformats.org/officeDocument/2006/relationships" ax:classid="{5512D122-5CC6-11CF-8D67-00AA00BDCE1D}" ax:persistence="persistStorage" r:id="rId1"/>
+<ax:ocx xmlns:ax="http://schemas.microsoft.com/office/2006/activeX" xmlns:r="http://schemas.openxmlformats.org/officeDocument/2006/relationships" ax:classid="{5512D122-5CC6-11CF-8D67-00AA00BDCE1D}" ax:persistence="persistStream" r:id="rId1"/>
 </file>
 
 <file path=word/activeX/activeX21.xml><?xml version="1.0" encoding="utf-8"?>
-<ax:ocx xmlns:ax="http://schemas.microsoft.com/office/2006/activeX" xmlns:r="http://schemas.openxmlformats.org/officeDocument/2006/relationships" ax:classid="{5512D122-5CC6-11CF-8D67-00AA00BDCE1D}" ax:persistence="persistStorage" r:id="rId1"/>
+<ax:ocx xmlns:ax="http://schemas.microsoft.com/office/2006/activeX" xmlns:r="http://schemas.openxmlformats.org/officeDocument/2006/relationships" ax:classid="{5512D122-5CC6-11CF-8D67-00AA00BDCE1D}" ax:persistence="persistStream" r:id="rId1"/>
 </file>
 
 <file path=word/activeX/activeX22.xml><?xml version="1.0" encoding="utf-8"?>
-<ax:ocx xmlns:ax="http://schemas.microsoft.com/office/2006/activeX" xmlns:r="http://schemas.openxmlformats.org/officeDocument/2006/relationships" ax:classid="{5512D124-5CC6-11CF-8D67-00AA00BDCE1D}" ax:persistence="persistStorage" r:id="rId1"/>
+<ax:ocx xmlns:ax="http://schemas.microsoft.com/office/2006/activeX" xmlns:r="http://schemas.openxmlformats.org/officeDocument/2006/relationships" ax:classid="{5512D124-5CC6-11CF-8D67-00AA00BDCE1D}" ax:persistence="persistStream" r:id="rId1"/>
 </file>
 
 <file path=word/activeX/activeX23.xml><?xml version="1.0" encoding="utf-8"?>
-<ax:ocx xmlns:ax="http://schemas.microsoft.com/office/2006/activeX" xmlns:r="http://schemas.openxmlformats.org/officeDocument/2006/relationships" ax:classid="{5512D122-5CC6-11CF-8D67-00AA00BDCE1D}" ax:persistence="persistStorage" r:id="rId1"/>
+<ax:ocx xmlns:ax="http://schemas.microsoft.com/office/2006/activeX" xmlns:r="http://schemas.openxmlformats.org/officeDocument/2006/relationships" ax:classid="{5512D122-5CC6-11CF-8D67-00AA00BDCE1D}" ax:persistence="persistStream" r:id="rId1"/>
 </file>
 
 <file path=word/activeX/activeX24.xml><?xml version="1.0" encoding="utf-8"?>
-<ax:ocx xmlns:ax="http://schemas.microsoft.com/office/2006/activeX" xmlns:r="http://schemas.openxmlformats.org/officeDocument/2006/relationships" ax:classid="{5512D122-5CC6-11CF-8D67-00AA00BDCE1D}" ax:persistence="persistStorage" r:id="rId1"/>
+<ax:ocx xmlns:ax="http://schemas.microsoft.com/office/2006/activeX" xmlns:r="http://schemas.openxmlformats.org/officeDocument/2006/relationships" ax:classid="{5512D122-5CC6-11CF-8D67-00AA00BDCE1D}" ax:persistence="persistStream" r:id="rId1"/>
 </file>
 
 <file path=word/activeX/activeX25.xml><?xml version="1.0" encoding="utf-8"?>
-<ax:ocx xmlns:ax="http://schemas.microsoft.com/office/2006/activeX" xmlns:r="http://schemas.openxmlformats.org/officeDocument/2006/relationships" ax:classid="{5512D122-5CC6-11CF-8D67-00AA00BDCE1D}" ax:persistence="persistStorage" r:id="rId1"/>
+<ax:ocx xmlns:ax="http://schemas.microsoft.com/office/2006/activeX" xmlns:r="http://schemas.openxmlformats.org/officeDocument/2006/relationships" ax:classid="{5512D122-5CC6-11CF-8D67-00AA00BDCE1D}" ax:persistence="persistStream" r:id="rId1"/>
 </file>
 
 <file path=word/activeX/activeX26.xml><?xml version="1.0" encoding="utf-8"?>
-<ax:ocx xmlns:ax="http://schemas.microsoft.com/office/2006/activeX" xmlns:r="http://schemas.openxmlformats.org/officeDocument/2006/relationships" ax:classid="{5512D11A-5CC6-11CF-8D67-00AA00BDCE1D}" ax:persistence="persistStorage" r:id="rId1"/>
+<ax:ocx xmlns:ax="http://schemas.microsoft.com/office/2006/activeX" xmlns:r="http://schemas.openxmlformats.org/officeDocument/2006/relationships" ax:classid="{5512D11A-5CC6-11CF-8D67-00AA00BDCE1D}" ax:persistence="persistStream" r:id="rId1"/>
 </file>
 
 <file path=word/activeX/activeX27.xml><?xml version="1.0" encoding="utf-8"?>
-<ax:ocx xmlns:ax="http://schemas.microsoft.com/office/2006/activeX" xmlns:r="http://schemas.openxmlformats.org/officeDocument/2006/relationships" ax:classid="{5512D11A-5CC6-11CF-8D67-00AA00BDCE1D}" ax:persistence="persistStorage" r:id="rId1"/>
+<ax:ocx xmlns:ax="http://schemas.microsoft.com/office/2006/activeX" xmlns:r="http://schemas.openxmlformats.org/officeDocument/2006/relationships" ax:classid="{5512D11A-5CC6-11CF-8D67-00AA00BDCE1D}" ax:persistence="persistStream" r:id="rId1"/>
 </file>
 
 <file path=word/activeX/activeX28.xml><?xml version="1.0" encoding="utf-8"?>
-<ax:ocx xmlns:ax="http://schemas.microsoft.com/office/2006/activeX" xmlns:r="http://schemas.openxmlformats.org/officeDocument/2006/relationships" ax:classid="{5512D11A-5CC6-11CF-8D67-00AA00BDCE1D}" ax:persistence="persistStorage" r:id="rId1"/>
+<ax:ocx xmlns:ax="http://schemas.microsoft.com/office/2006/activeX" xmlns:r="http://schemas.openxmlformats.org/officeDocument/2006/relationships" ax:classid="{5512D11A-5CC6-11CF-8D67-00AA00BDCE1D}" ax:persistence="persistStream" r:id="rId1"/>
 </file>
 
 <file path=word/activeX/activeX29.xml><?xml version="1.0" encoding="utf-8"?>
-<ax:ocx xmlns:ax="http://schemas.microsoft.com/office/2006/activeX" xmlns:r="http://schemas.openxmlformats.org/officeDocument/2006/relationships" ax:classid="{5512D11A-5CC6-11CF-8D67-00AA00BDCE1D}" ax:persistence="persistStorage" r:id="rId1"/>
+<ax:ocx xmlns:ax="http://schemas.microsoft.com/office/2006/activeX" xmlns:r="http://schemas.openxmlformats.org/officeDocument/2006/relationships" ax:classid="{5512D11A-5CC6-11CF-8D67-00AA00BDCE1D}" ax:persistence="persistStream" r:id="rId1"/>
 </file>
 
 <file path=word/activeX/activeX3.xml><?xml version="1.0" encoding="utf-8"?>
-<ax:ocx xmlns:ax="http://schemas.microsoft.com/office/2006/activeX" xmlns:r="http://schemas.openxmlformats.org/officeDocument/2006/relationships" ax:classid="{5512D11A-5CC6-11CF-8D67-00AA00BDCE1D}" ax:persistence="persistStorage" r:id="rId1"/>
+<ax:ocx xmlns:ax="http://schemas.microsoft.com/office/2006/activeX" xmlns:r="http://schemas.openxmlformats.org/officeDocument/2006/relationships" ax:classid="{5512D11A-5CC6-11CF-8D67-00AA00BDCE1D}" ax:persistence="persistStream" r:id="rId1"/>
 </file>
 
 <file path=word/activeX/activeX30.xml><?xml version="1.0" encoding="utf-8"?>
-<ax:ocx xmlns:ax="http://schemas.microsoft.com/office/2006/activeX" xmlns:r="http://schemas.openxmlformats.org/officeDocument/2006/relationships" ax:classid="{5512D11A-5CC6-11CF-8D67-00AA00BDCE1D}" ax:persistence="persistStorage" r:id="rId1"/>
+<ax:ocx xmlns:ax="http://schemas.microsoft.com/office/2006/activeX" xmlns:r="http://schemas.openxmlformats.org/officeDocument/2006/relationships" ax:classid="{5512D11A-5CC6-11CF-8D67-00AA00BDCE1D}" ax:persistence="persistStream" r:id="rId1"/>
 </file>
 
 <file path=word/activeX/activeX31.xml><?xml version="1.0" encoding="utf-8"?>
-<ax:ocx xmlns:ax="http://schemas.microsoft.com/office/2006/activeX" xmlns:r="http://schemas.openxmlformats.org/officeDocument/2006/relationships" ax:classid="{5512D11A-5CC6-11CF-8D67-00AA00BDCE1D}" ax:persistence="persistStorage" r:id="rId1"/>
+<ax:ocx xmlns:ax="http://schemas.microsoft.com/office/2006/activeX" xmlns:r="http://schemas.openxmlformats.org/officeDocument/2006/relationships" ax:classid="{5512D11A-5CC6-11CF-8D67-00AA00BDCE1D}" ax:persistence="persistStream" r:id="rId1"/>
 </file>
 
 <file path=word/activeX/activeX32.xml><?xml version="1.0" encoding="utf-8"?>
-<ax:ocx xmlns:ax="http://schemas.microsoft.com/office/2006/activeX" xmlns:r="http://schemas.openxmlformats.org/officeDocument/2006/relationships" ax:classid="{5512D11A-5CC6-11CF-8D67-00AA00BDCE1D}" ax:persistence="persistStorage" r:id="rId1"/>
+<ax:ocx xmlns:ax="http://schemas.microsoft.com/office/2006/activeX" xmlns:r="http://schemas.openxmlformats.org/officeDocument/2006/relationships" ax:classid="{5512D11A-5CC6-11CF-8D67-00AA00BDCE1D}" ax:persistence="persistStream" r:id="rId1"/>
 </file>
 
 <file path=word/activeX/activeX33.xml><?xml version="1.0" encoding="utf-8"?>
-<ax:ocx xmlns:ax="http://schemas.microsoft.com/office/2006/activeX" xmlns:r="http://schemas.openxmlformats.org/officeDocument/2006/relationships" ax:classid="{5512D122-5CC6-11CF-8D67-00AA00BDCE1D}" ax:persistence="persistStorage" r:id="rId1"/>
+<ax:ocx xmlns:ax="http://schemas.microsoft.com/office/2006/activeX" xmlns:r="http://schemas.openxmlformats.org/officeDocument/2006/relationships" ax:classid="{5512D122-5CC6-11CF-8D67-00AA00BDCE1D}" ax:persistence="persistStream" r:id="rId1"/>
 </file>
 
 <file path=word/activeX/activeX34.xml><?xml version="1.0" encoding="utf-8"?>
-<ax:ocx xmlns:ax="http://schemas.microsoft.com/office/2006/activeX" xmlns:r="http://schemas.openxmlformats.org/officeDocument/2006/relationships" ax:classid="{5512D122-5CC6-11CF-8D67-00AA00BDCE1D}" ax:persistence="persistStorage" r:id="rId1"/>
+<ax:ocx xmlns:ax="http://schemas.microsoft.com/office/2006/activeX" xmlns:r="http://schemas.openxmlformats.org/officeDocument/2006/relationships" ax:classid="{5512D122-5CC6-11CF-8D67-00AA00BDCE1D}" ax:persistence="persistStream" r:id="rId1"/>
 </file>
 
 <file path=word/activeX/activeX35.xml><?xml version="1.0" encoding="utf-8"?>
-<ax:ocx xmlns:ax="http://schemas.microsoft.com/office/2006/activeX" xmlns:r="http://schemas.openxmlformats.org/officeDocument/2006/relationships" ax:classid="{5512D11A-5CC6-11CF-8D67-00AA00BDCE1D}" ax:persistence="persistStorage" r:id="rId1"/>
+<ax:ocx xmlns:ax="http://schemas.microsoft.com/office/2006/activeX" xmlns:r="http://schemas.openxmlformats.org/officeDocument/2006/relationships" ax:classid="{5512D11A-5CC6-11CF-8D67-00AA00BDCE1D}" ax:persistence="persistStream" r:id="rId1"/>
 </file>
 
 <file path=word/activeX/activeX36.xml><?xml version="1.0" encoding="utf-8"?>
-<ax:ocx xmlns:ax="http://schemas.microsoft.com/office/2006/activeX" xmlns:r="http://schemas.openxmlformats.org/officeDocument/2006/relationships" ax:classid="{5512D11A-5CC6-11CF-8D67-00AA00BDCE1D}" ax:persistence="persistStorage" r:id="rId1"/>
+<ax:ocx xmlns:ax="http://schemas.microsoft.com/office/2006/activeX" xmlns:r="http://schemas.openxmlformats.org/officeDocument/2006/relationships" ax:classid="{5512D11A-5CC6-11CF-8D67-00AA00BDCE1D}" ax:persistence="persistStream" r:id="rId1"/>
 </file>
 
 <file path=word/activeX/activeX37.xml><?xml version="1.0" encoding="utf-8"?>
-<ax:ocx xmlns:ax="http://schemas.microsoft.com/office/2006/activeX" xmlns:r="http://schemas.openxmlformats.org/officeDocument/2006/relationships" ax:classid="{5512D11A-5CC6-11CF-8D67-00AA00BDCE1D}" ax:persistence="persistStorage" r:id="rId1"/>
+<ax:ocx xmlns:ax="http://schemas.microsoft.com/office/2006/activeX" xmlns:r="http://schemas.openxmlformats.org/officeDocument/2006/relationships" ax:classid="{5512D11A-5CC6-11CF-8D67-00AA00BDCE1D}" ax:persistence="persistStream" r:id="rId1"/>
 </file>
 
 <file path=word/activeX/activeX38.xml><?xml version="1.0" encoding="utf-8"?>
-<ax:ocx xmlns:ax="http://schemas.microsoft.com/office/2006/activeX" xmlns:r="http://schemas.openxmlformats.org/officeDocument/2006/relationships" ax:classid="{5512D11A-5CC6-11CF-8D67-00AA00BDCE1D}" ax:persistence="persistStorage" r:id="rId1"/>
+<ax:ocx xmlns:ax="http://schemas.microsoft.com/office/2006/activeX" xmlns:r="http://schemas.openxmlformats.org/officeDocument/2006/relationships" ax:classid="{5512D11A-5CC6-11CF-8D67-00AA00BDCE1D}" ax:persistence="persistStream" r:id="rId1"/>
 </file>
 
 <file path=word/activeX/activeX39.xml><?xml version="1.0" encoding="utf-8"?>
-<ax:ocx xmlns:ax="http://schemas.microsoft.com/office/2006/activeX" xmlns:r="http://schemas.openxmlformats.org/officeDocument/2006/relationships" ax:classid="{5512D11A-5CC6-11CF-8D67-00AA00BDCE1D}" ax:persistence="persistStorage" r:id="rId1"/>
+<ax:ocx xmlns:ax="http://schemas.microsoft.com/office/2006/activeX" xmlns:r="http://schemas.openxmlformats.org/officeDocument/2006/relationships" ax:classid="{5512D11A-5CC6-11CF-8D67-00AA00BDCE1D}" ax:persistence="persistStream" r:id="rId1"/>
 </file>
 
 <file path=word/activeX/activeX4.xml><?xml version="1.0" encoding="utf-8"?>
-<ax:ocx xmlns:ax="http://schemas.microsoft.com/office/2006/activeX" xmlns:r="http://schemas.openxmlformats.org/officeDocument/2006/relationships" ax:classid="{5512D11A-5CC6-11CF-8D67-00AA00BDCE1D}" ax:persistence="persistStorage" r:id="rId1"/>
+<ax:ocx xmlns:ax="http://schemas.microsoft.com/office/2006/activeX" xmlns:r="http://schemas.openxmlformats.org/officeDocument/2006/relationships" ax:classid="{5512D11A-5CC6-11CF-8D67-00AA00BDCE1D}" ax:persistence="persistStream" r:id="rId1"/>
 </file>
 
 <file path=word/activeX/activeX40.xml><?xml version="1.0" encoding="utf-8"?>
-<ax:ocx xmlns:ax="http://schemas.microsoft.com/office/2006/activeX" xmlns:r="http://schemas.openxmlformats.org/officeDocument/2006/relationships" ax:classid="{5512D116-5CC6-11CF-8D67-00AA00BDCE1D}" ax:persistence="persistStorage" r:id="rId1"/>
+<ax:ocx xmlns:ax="http://schemas.microsoft.com/office/2006/activeX" xmlns:r="http://schemas.openxmlformats.org/officeDocument/2006/relationships" ax:classid="{5512D116-5CC6-11CF-8D67-00AA00BDCE1D}" ax:persistence="persistStream" r:id="rId1"/>
 </file>
 
 <file path=word/activeX/activeX41.xml><?xml version="1.0" encoding="utf-8"?>
-<ax:ocx xmlns:ax="http://schemas.microsoft.com/office/2006/activeX" xmlns:r="http://schemas.openxmlformats.org/officeDocument/2006/relationships" ax:classid="{5512D116-5CC6-11CF-8D67-00AA00BDCE1D}" ax:persistence="persistStorage" r:id="rId1"/>
+<ax:ocx xmlns:ax="http://schemas.microsoft.com/office/2006/activeX" xmlns:r="http://schemas.openxmlformats.org/officeDocument/2006/relationships" ax:classid="{5512D116-5CC6-11CF-8D67-00AA00BDCE1D}" ax:persistence="persistStream" r:id="rId1"/>
 </file>
 
 <file path=word/activeX/activeX5.xml><?xml version="1.0" encoding="utf-8"?>
-<ax:ocx xmlns:ax="http://schemas.microsoft.com/office/2006/activeX" xmlns:r="http://schemas.openxmlformats.org/officeDocument/2006/relationships" ax:classid="{5512D11A-5CC6-11CF-8D67-00AA00BDCE1D}" ax:persistence="persistStorage" r:id="rId1"/>
+<ax:ocx xmlns:ax="http://schemas.microsoft.com/office/2006/activeX" xmlns:r="http://schemas.openxmlformats.org/officeDocument/2006/relationships" ax:classid="{5512D11A-5CC6-11CF-8D67-00AA00BDCE1D}" ax:persistence="persistStream" r:id="rId1"/>
 </file>
 
 <file path=word/activeX/activeX6.xml><?xml version="1.0" encoding="utf-8"?>
-<ax:ocx xmlns:ax="http://schemas.microsoft.com/office/2006/activeX" xmlns:r="http://schemas.openxmlformats.org/officeDocument/2006/relationships" ax:classid="{5512D11A-5CC6-11CF-8D67-00AA00BDCE1D}" ax:persistence="persistStorage" r:id="rId1"/>
+<ax:ocx xmlns:ax="http://schemas.microsoft.com/office/2006/activeX" xmlns:r="http://schemas.openxmlformats.org/officeDocument/2006/relationships" ax:classid="{5512D11A-5CC6-11CF-8D67-00AA00BDCE1D}" ax:persistence="persistStream" r:id="rId1"/>
 </file>
 
 <file path=word/activeX/activeX7.xml><?xml version="1.0" encoding="utf-8"?>
-<ax:ocx xmlns:ax="http://schemas.microsoft.com/office/2006/activeX" xmlns:r="http://schemas.openxmlformats.org/officeDocument/2006/relationships" ax:classid="{5512D11A-5CC6-11CF-8D67-00AA00BDCE1D}" ax:persistence="persistStorage" r:id="rId1"/>
+<ax:ocx xmlns:ax="http://schemas.microsoft.com/office/2006/activeX" xmlns:r="http://schemas.openxmlformats.org/officeDocument/2006/relationships" ax:classid="{5512D11A-5CC6-11CF-8D67-00AA00BDCE1D}" ax:persistence="persistStream" r:id="rId1"/>
 </file>
 
 <file path=word/activeX/activeX8.xml><?xml version="1.0" encoding="utf-8"?>
-<ax:ocx xmlns:ax="http://schemas.microsoft.com/office/2006/activeX" xmlns:r="http://schemas.openxmlformats.org/officeDocument/2006/relationships" ax:classid="{5512D11A-5CC6-11CF-8D67-00AA00BDCE1D}" ax:persistence="persistStorage" r:id="rId1"/>
+<ax:ocx xmlns:ax="http://schemas.microsoft.com/office/2006/activeX" xmlns:r="http://schemas.openxmlformats.org/officeDocument/2006/relationships" ax:classid="{5512D11A-5CC6-11CF-8D67-00AA00BDCE1D}" ax:persistence="persistStream" r:id="rId1"/>
 </file>
 
 <file path=word/activeX/activeX9.xml><?xml version="1.0" encoding="utf-8"?>
-<ax:ocx xmlns:ax="http://schemas.microsoft.com/office/2006/activeX" xmlns:r="http://schemas.openxmlformats.org/officeDocument/2006/relationships" ax:classid="{5512D11A-5CC6-11CF-8D67-00AA00BDCE1D}" ax:persistence="persistStorage" r:id="rId1"/>
+<ax:ocx xmlns:ax="http://schemas.microsoft.com/office/2006/activeX" xmlns:r="http://schemas.openxmlformats.org/officeDocument/2006/relationships" ax:classid="{5512D11A-5CC6-11CF-8D67-00AA00BDCE1D}" ax:persistence="persistStream" r:id="rId1"/>
 </file>
 
 <file path=word/theme/theme1.xml><?xml version="1.0" encoding="utf-8"?>

</xml_diff>